<commit_message>
da them form thong ke
</commit_message>
<xml_diff>
--- a/Phân công công việc đề tài quản lý kho.docx
+++ b/Phân công công việc đề tài quản lý kho.docx
@@ -10,22 +10,160 @@
           <w:szCs w:val="28"/>
         </w:rPr>
       </w:pPr>
-      <w:r>
-        <w:rPr>
-          <w:rFonts w:ascii="Times New Roman" w:hAnsi="Times New Roman" w:cs="Times New Roman"/>
-          <w:sz w:val="28"/>
-          <w:szCs w:val="28"/>
-        </w:rPr>
-        <w:t>Phân công công việc</w:t>
-      </w:r>
-      <w:r>
-        <w:rPr>
-          <w:rFonts w:ascii="Times New Roman" w:hAnsi="Times New Roman" w:cs="Times New Roman"/>
-          <w:sz w:val="28"/>
-          <w:szCs w:val="28"/>
-        </w:rPr>
-        <w:t xml:space="preserve"> đề tài quản lý kho</w:t>
-      </w:r>
+      <w:proofErr w:type="spellStart"/>
+      <w:r>
+        <w:rPr>
+          <w:rFonts w:ascii="Times New Roman" w:hAnsi="Times New Roman" w:cs="Times New Roman"/>
+          <w:sz w:val="28"/>
+          <w:szCs w:val="28"/>
+        </w:rPr>
+        <w:t>Phân</w:t>
+      </w:r>
+      <w:proofErr w:type="spellEnd"/>
+      <w:r>
+        <w:rPr>
+          <w:rFonts w:ascii="Times New Roman" w:hAnsi="Times New Roman" w:cs="Times New Roman"/>
+          <w:sz w:val="28"/>
+          <w:szCs w:val="28"/>
+        </w:rPr>
+        <w:t xml:space="preserve"> </w:t>
+      </w:r>
+      <w:proofErr w:type="spellStart"/>
+      <w:r>
+        <w:rPr>
+          <w:rFonts w:ascii="Times New Roman" w:hAnsi="Times New Roman" w:cs="Times New Roman"/>
+          <w:sz w:val="28"/>
+          <w:szCs w:val="28"/>
+        </w:rPr>
+        <w:t>công</w:t>
+      </w:r>
+      <w:proofErr w:type="spellEnd"/>
+      <w:r>
+        <w:rPr>
+          <w:rFonts w:ascii="Times New Roman" w:hAnsi="Times New Roman" w:cs="Times New Roman"/>
+          <w:sz w:val="28"/>
+          <w:szCs w:val="28"/>
+        </w:rPr>
+        <w:t xml:space="preserve"> </w:t>
+      </w:r>
+      <w:proofErr w:type="spellStart"/>
+      <w:r>
+        <w:rPr>
+          <w:rFonts w:ascii="Times New Roman" w:hAnsi="Times New Roman" w:cs="Times New Roman"/>
+          <w:sz w:val="28"/>
+          <w:szCs w:val="28"/>
+        </w:rPr>
+        <w:t>công</w:t>
+      </w:r>
+      <w:proofErr w:type="spellEnd"/>
+      <w:r>
+        <w:rPr>
+          <w:rFonts w:ascii="Times New Roman" w:hAnsi="Times New Roman" w:cs="Times New Roman"/>
+          <w:sz w:val="28"/>
+          <w:szCs w:val="28"/>
+        </w:rPr>
+        <w:t xml:space="preserve"> </w:t>
+      </w:r>
+      <w:proofErr w:type="spellStart"/>
+      <w:r>
+        <w:rPr>
+          <w:rFonts w:ascii="Times New Roman" w:hAnsi="Times New Roman" w:cs="Times New Roman"/>
+          <w:sz w:val="28"/>
+          <w:szCs w:val="28"/>
+        </w:rPr>
+        <w:t>việc</w:t>
+      </w:r>
+      <w:proofErr w:type="spellEnd"/>
+      <w:r>
+        <w:rPr>
+          <w:rFonts w:ascii="Times New Roman" w:hAnsi="Times New Roman" w:cs="Times New Roman"/>
+          <w:sz w:val="28"/>
+          <w:szCs w:val="28"/>
+        </w:rPr>
+        <w:t xml:space="preserve"> </w:t>
+      </w:r>
+      <w:proofErr w:type="spellStart"/>
+      <w:r>
+        <w:rPr>
+          <w:rFonts w:ascii="Times New Roman" w:hAnsi="Times New Roman" w:cs="Times New Roman"/>
+          <w:sz w:val="28"/>
+          <w:szCs w:val="28"/>
+        </w:rPr>
+        <w:t>đề</w:t>
+      </w:r>
+      <w:proofErr w:type="spellEnd"/>
+      <w:r>
+        <w:rPr>
+          <w:rFonts w:ascii="Times New Roman" w:hAnsi="Times New Roman" w:cs="Times New Roman"/>
+          <w:sz w:val="28"/>
+          <w:szCs w:val="28"/>
+        </w:rPr>
+        <w:t xml:space="preserve"> </w:t>
+      </w:r>
+      <w:proofErr w:type="spellStart"/>
+      <w:r>
+        <w:rPr>
+          <w:rFonts w:ascii="Times New Roman" w:hAnsi="Times New Roman" w:cs="Times New Roman"/>
+          <w:sz w:val="28"/>
+          <w:szCs w:val="28"/>
+        </w:rPr>
+        <w:t>tài</w:t>
+      </w:r>
+      <w:proofErr w:type="spellEnd"/>
+      <w:r>
+        <w:rPr>
+          <w:rFonts w:ascii="Times New Roman" w:hAnsi="Times New Roman" w:cs="Times New Roman"/>
+          <w:sz w:val="28"/>
+          <w:szCs w:val="28"/>
+        </w:rPr>
+        <w:t xml:space="preserve"> </w:t>
+      </w:r>
+      <w:proofErr w:type="spellStart"/>
+      <w:r>
+        <w:rPr>
+          <w:rFonts w:ascii="Times New Roman" w:hAnsi="Times New Roman" w:cs="Times New Roman"/>
+          <w:sz w:val="28"/>
+          <w:szCs w:val="28"/>
+        </w:rPr>
+        <w:t>quản</w:t>
+      </w:r>
+      <w:proofErr w:type="spellEnd"/>
+      <w:r>
+        <w:rPr>
+          <w:rFonts w:ascii="Times New Roman" w:hAnsi="Times New Roman" w:cs="Times New Roman"/>
+          <w:sz w:val="28"/>
+          <w:szCs w:val="28"/>
+        </w:rPr>
+        <w:t xml:space="preserve"> </w:t>
+      </w:r>
+      <w:proofErr w:type="spellStart"/>
+      <w:r>
+        <w:rPr>
+          <w:rFonts w:ascii="Times New Roman" w:hAnsi="Times New Roman" w:cs="Times New Roman"/>
+          <w:sz w:val="28"/>
+          <w:szCs w:val="28"/>
+        </w:rPr>
+        <w:t>lý</w:t>
+      </w:r>
+      <w:proofErr w:type="spellEnd"/>
+      <w:r>
+        <w:rPr>
+          <w:rFonts w:ascii="Times New Roman" w:hAnsi="Times New Roman" w:cs="Times New Roman"/>
+          <w:sz w:val="28"/>
+          <w:szCs w:val="28"/>
+        </w:rPr>
+        <w:t xml:space="preserve"> </w:t>
+      </w:r>
+      <w:proofErr w:type="spellStart"/>
+      <w:r>
+        <w:rPr>
+          <w:rFonts w:ascii="Times New Roman" w:hAnsi="Times New Roman" w:cs="Times New Roman"/>
+          <w:sz w:val="28"/>
+          <w:szCs w:val="28"/>
+        </w:rPr>
+        <w:t>kho</w:t>
+      </w:r>
+      <w:proofErr w:type="spellEnd"/>
     </w:p>
     <w:p>
       <w:pPr>
@@ -40,13 +178,41 @@
           <w:szCs w:val="28"/>
         </w:rPr>
       </w:pPr>
-      <w:r>
-        <w:rPr>
-          <w:rFonts w:ascii="Times New Roman" w:hAnsi="Times New Roman" w:cs="Times New Roman"/>
-          <w:sz w:val="28"/>
-          <w:szCs w:val="28"/>
-        </w:rPr>
-        <w:t>Tuấn Anh :</w:t>
+      <w:proofErr w:type="spellStart"/>
+      <w:r>
+        <w:rPr>
+          <w:rFonts w:ascii="Times New Roman" w:hAnsi="Times New Roman" w:cs="Times New Roman"/>
+          <w:sz w:val="28"/>
+          <w:szCs w:val="28"/>
+        </w:rPr>
+        <w:t>Tuấn</w:t>
+      </w:r>
+      <w:proofErr w:type="spellEnd"/>
+      <w:r>
+        <w:rPr>
+          <w:rFonts w:ascii="Times New Roman" w:hAnsi="Times New Roman" w:cs="Times New Roman"/>
+          <w:sz w:val="28"/>
+          <w:szCs w:val="28"/>
+        </w:rPr>
+        <w:t xml:space="preserve"> </w:t>
+      </w:r>
+      <w:proofErr w:type="spellStart"/>
+      <w:r>
+        <w:rPr>
+          <w:rFonts w:ascii="Times New Roman" w:hAnsi="Times New Roman" w:cs="Times New Roman"/>
+          <w:sz w:val="28"/>
+          <w:szCs w:val="28"/>
+        </w:rPr>
+        <w:t>Anh</w:t>
+      </w:r>
+      <w:proofErr w:type="spellEnd"/>
+      <w:r>
+        <w:rPr>
+          <w:rFonts w:ascii="Times New Roman" w:hAnsi="Times New Roman" w:cs="Times New Roman"/>
+          <w:sz w:val="28"/>
+          <w:szCs w:val="28"/>
+        </w:rPr>
+        <w:t xml:space="preserve"> :</w:t>
       </w:r>
     </w:p>
     <w:p>
@@ -62,13 +228,194 @@
           <w:szCs w:val="28"/>
         </w:rPr>
       </w:pPr>
-      <w:r>
-        <w:rPr>
-          <w:rFonts w:ascii="Times New Roman" w:hAnsi="Times New Roman" w:cs="Times New Roman"/>
-          <w:sz w:val="28"/>
-          <w:szCs w:val="28"/>
-        </w:rPr>
-        <w:t>Xây dựng CSDL hàng hóa, phiếu nhập, phiếu xuất, nhà cung cấ</w:t>
+      <w:proofErr w:type="spellStart"/>
+      <w:r>
+        <w:rPr>
+          <w:rFonts w:ascii="Times New Roman" w:hAnsi="Times New Roman" w:cs="Times New Roman"/>
+          <w:sz w:val="28"/>
+          <w:szCs w:val="28"/>
+        </w:rPr>
+        <w:t>Xây</w:t>
+      </w:r>
+      <w:proofErr w:type="spellEnd"/>
+      <w:r>
+        <w:rPr>
+          <w:rFonts w:ascii="Times New Roman" w:hAnsi="Times New Roman" w:cs="Times New Roman"/>
+          <w:sz w:val="28"/>
+          <w:szCs w:val="28"/>
+        </w:rPr>
+        <w:t xml:space="preserve"> </w:t>
+      </w:r>
+      <w:proofErr w:type="spellStart"/>
+      <w:r>
+        <w:rPr>
+          <w:rFonts w:ascii="Times New Roman" w:hAnsi="Times New Roman" w:cs="Times New Roman"/>
+          <w:sz w:val="28"/>
+          <w:szCs w:val="28"/>
+        </w:rPr>
+        <w:t>dựng</w:t>
+      </w:r>
+      <w:proofErr w:type="spellEnd"/>
+      <w:r>
+        <w:rPr>
+          <w:rFonts w:ascii="Times New Roman" w:hAnsi="Times New Roman" w:cs="Times New Roman"/>
+          <w:sz w:val="28"/>
+          <w:szCs w:val="28"/>
+        </w:rPr>
+        <w:t xml:space="preserve"> CSDL </w:t>
+      </w:r>
+      <w:proofErr w:type="spellStart"/>
+      <w:r>
+        <w:rPr>
+          <w:rFonts w:ascii="Times New Roman" w:hAnsi="Times New Roman" w:cs="Times New Roman"/>
+          <w:sz w:val="28"/>
+          <w:szCs w:val="28"/>
+        </w:rPr>
+        <w:t>hàng</w:t>
+      </w:r>
+      <w:proofErr w:type="spellEnd"/>
+      <w:r>
+        <w:rPr>
+          <w:rFonts w:ascii="Times New Roman" w:hAnsi="Times New Roman" w:cs="Times New Roman"/>
+          <w:sz w:val="28"/>
+          <w:szCs w:val="28"/>
+        </w:rPr>
+        <w:t xml:space="preserve"> </w:t>
+      </w:r>
+      <w:proofErr w:type="spellStart"/>
+      <w:r>
+        <w:rPr>
+          <w:rFonts w:ascii="Times New Roman" w:hAnsi="Times New Roman" w:cs="Times New Roman"/>
+          <w:sz w:val="28"/>
+          <w:szCs w:val="28"/>
+        </w:rPr>
+        <w:t>hóa</w:t>
+      </w:r>
+      <w:proofErr w:type="spellEnd"/>
+      <w:r>
+        <w:rPr>
+          <w:rFonts w:ascii="Times New Roman" w:hAnsi="Times New Roman" w:cs="Times New Roman"/>
+          <w:sz w:val="28"/>
+          <w:szCs w:val="28"/>
+        </w:rPr>
+        <w:t xml:space="preserve">, </w:t>
+      </w:r>
+      <w:proofErr w:type="spellStart"/>
+      <w:r>
+        <w:rPr>
+          <w:rFonts w:ascii="Times New Roman" w:hAnsi="Times New Roman" w:cs="Times New Roman"/>
+          <w:sz w:val="28"/>
+          <w:szCs w:val="28"/>
+        </w:rPr>
+        <w:t>phiếu</w:t>
+      </w:r>
+      <w:proofErr w:type="spellEnd"/>
+      <w:r>
+        <w:rPr>
+          <w:rFonts w:ascii="Times New Roman" w:hAnsi="Times New Roman" w:cs="Times New Roman"/>
+          <w:sz w:val="28"/>
+          <w:szCs w:val="28"/>
+        </w:rPr>
+        <w:t xml:space="preserve"> </w:t>
+      </w:r>
+      <w:proofErr w:type="spellStart"/>
+      <w:r>
+        <w:rPr>
+          <w:rFonts w:ascii="Times New Roman" w:hAnsi="Times New Roman" w:cs="Times New Roman"/>
+          <w:sz w:val="28"/>
+          <w:szCs w:val="28"/>
+        </w:rPr>
+        <w:t>nhập</w:t>
+      </w:r>
+      <w:proofErr w:type="spellEnd"/>
+      <w:r>
+        <w:rPr>
+          <w:rFonts w:ascii="Times New Roman" w:hAnsi="Times New Roman" w:cs="Times New Roman"/>
+          <w:sz w:val="28"/>
+          <w:szCs w:val="28"/>
+        </w:rPr>
+        <w:t xml:space="preserve">, </w:t>
+      </w:r>
+      <w:proofErr w:type="spellStart"/>
+      <w:r>
+        <w:rPr>
+          <w:rFonts w:ascii="Times New Roman" w:hAnsi="Times New Roman" w:cs="Times New Roman"/>
+          <w:sz w:val="28"/>
+          <w:szCs w:val="28"/>
+        </w:rPr>
+        <w:t>phiếu</w:t>
+      </w:r>
+      <w:proofErr w:type="spellEnd"/>
+      <w:r>
+        <w:rPr>
+          <w:rFonts w:ascii="Times New Roman" w:hAnsi="Times New Roman" w:cs="Times New Roman"/>
+          <w:sz w:val="28"/>
+          <w:szCs w:val="28"/>
+        </w:rPr>
+        <w:t xml:space="preserve"> </w:t>
+      </w:r>
+      <w:proofErr w:type="spellStart"/>
+      <w:r>
+        <w:rPr>
+          <w:rFonts w:ascii="Times New Roman" w:hAnsi="Times New Roman" w:cs="Times New Roman"/>
+          <w:sz w:val="28"/>
+          <w:szCs w:val="28"/>
+        </w:rPr>
+        <w:t>xuất</w:t>
+      </w:r>
+      <w:proofErr w:type="spellEnd"/>
+      <w:r>
+        <w:rPr>
+          <w:rFonts w:ascii="Times New Roman" w:hAnsi="Times New Roman" w:cs="Times New Roman"/>
+          <w:sz w:val="28"/>
+          <w:szCs w:val="28"/>
+        </w:rPr>
+        <w:t xml:space="preserve">, </w:t>
+      </w:r>
+      <w:proofErr w:type="spellStart"/>
+      <w:r>
+        <w:rPr>
+          <w:rFonts w:ascii="Times New Roman" w:hAnsi="Times New Roman" w:cs="Times New Roman"/>
+          <w:sz w:val="28"/>
+          <w:szCs w:val="28"/>
+        </w:rPr>
+        <w:t>nhà</w:t>
+      </w:r>
+      <w:proofErr w:type="spellEnd"/>
+      <w:r>
+        <w:rPr>
+          <w:rFonts w:ascii="Times New Roman" w:hAnsi="Times New Roman" w:cs="Times New Roman"/>
+          <w:sz w:val="28"/>
+          <w:szCs w:val="28"/>
+        </w:rPr>
+        <w:t xml:space="preserve"> </w:t>
+      </w:r>
+      <w:proofErr w:type="spellStart"/>
+      <w:r>
+        <w:rPr>
+          <w:rFonts w:ascii="Times New Roman" w:hAnsi="Times New Roman" w:cs="Times New Roman"/>
+          <w:sz w:val="28"/>
+          <w:szCs w:val="28"/>
+        </w:rPr>
+        <w:t>cung</w:t>
+      </w:r>
+      <w:proofErr w:type="spellEnd"/>
+      <w:r>
+        <w:rPr>
+          <w:rFonts w:ascii="Times New Roman" w:hAnsi="Times New Roman" w:cs="Times New Roman"/>
+          <w:sz w:val="28"/>
+          <w:szCs w:val="28"/>
+        </w:rPr>
+        <w:t xml:space="preserve"> </w:t>
+      </w:r>
+      <w:proofErr w:type="spellStart"/>
+      <w:r>
+        <w:rPr>
+          <w:rFonts w:ascii="Times New Roman" w:hAnsi="Times New Roman" w:cs="Times New Roman"/>
+          <w:sz w:val="28"/>
+          <w:szCs w:val="28"/>
+        </w:rPr>
+        <w:t>cấ</w:t>
       </w:r>
       <w:r>
         <w:rPr>
@@ -78,6 +425,7 @@
         </w:rPr>
         <w:t>p</w:t>
       </w:r>
+      <w:proofErr w:type="spellEnd"/>
     </w:p>
     <w:p>
       <w:pPr>
@@ -92,13 +440,259 @@
           <w:szCs w:val="28"/>
         </w:rPr>
       </w:pPr>
-      <w:r>
-        <w:rPr>
-          <w:rFonts w:ascii="Times New Roman" w:hAnsi="Times New Roman" w:cs="Times New Roman"/>
-          <w:sz w:val="28"/>
-          <w:szCs w:val="28"/>
-        </w:rPr>
-        <w:t>Thiết kế giao diện chính: màn hình đăng nhập, các menu trỏ tới các  modul con.</w:t>
+      <w:proofErr w:type="spellStart"/>
+      <w:r>
+        <w:rPr>
+          <w:rFonts w:ascii="Times New Roman" w:hAnsi="Times New Roman" w:cs="Times New Roman"/>
+          <w:sz w:val="28"/>
+          <w:szCs w:val="28"/>
+        </w:rPr>
+        <w:t>Thiết</w:t>
+      </w:r>
+      <w:proofErr w:type="spellEnd"/>
+      <w:r>
+        <w:rPr>
+          <w:rFonts w:ascii="Times New Roman" w:hAnsi="Times New Roman" w:cs="Times New Roman"/>
+          <w:sz w:val="28"/>
+          <w:szCs w:val="28"/>
+        </w:rPr>
+        <w:t xml:space="preserve"> </w:t>
+      </w:r>
+      <w:proofErr w:type="spellStart"/>
+      <w:r>
+        <w:rPr>
+          <w:rFonts w:ascii="Times New Roman" w:hAnsi="Times New Roman" w:cs="Times New Roman"/>
+          <w:sz w:val="28"/>
+          <w:szCs w:val="28"/>
+        </w:rPr>
+        <w:t>kế</w:t>
+      </w:r>
+      <w:proofErr w:type="spellEnd"/>
+      <w:r>
+        <w:rPr>
+          <w:rFonts w:ascii="Times New Roman" w:hAnsi="Times New Roman" w:cs="Times New Roman"/>
+          <w:sz w:val="28"/>
+          <w:szCs w:val="28"/>
+        </w:rPr>
+        <w:t xml:space="preserve"> </w:t>
+      </w:r>
+      <w:proofErr w:type="spellStart"/>
+      <w:r>
+        <w:rPr>
+          <w:rFonts w:ascii="Times New Roman" w:hAnsi="Times New Roman" w:cs="Times New Roman"/>
+          <w:sz w:val="28"/>
+          <w:szCs w:val="28"/>
+        </w:rPr>
+        <w:t>giao</w:t>
+      </w:r>
+      <w:proofErr w:type="spellEnd"/>
+      <w:r>
+        <w:rPr>
+          <w:rFonts w:ascii="Times New Roman" w:hAnsi="Times New Roman" w:cs="Times New Roman"/>
+          <w:sz w:val="28"/>
+          <w:szCs w:val="28"/>
+        </w:rPr>
+        <w:t xml:space="preserve"> </w:t>
+      </w:r>
+      <w:proofErr w:type="spellStart"/>
+      <w:r>
+        <w:rPr>
+          <w:rFonts w:ascii="Times New Roman" w:hAnsi="Times New Roman" w:cs="Times New Roman"/>
+          <w:sz w:val="28"/>
+          <w:szCs w:val="28"/>
+        </w:rPr>
+        <w:t>diện</w:t>
+      </w:r>
+      <w:proofErr w:type="spellEnd"/>
+      <w:r>
+        <w:rPr>
+          <w:rFonts w:ascii="Times New Roman" w:hAnsi="Times New Roman" w:cs="Times New Roman"/>
+          <w:sz w:val="28"/>
+          <w:szCs w:val="28"/>
+        </w:rPr>
+        <w:t xml:space="preserve"> </w:t>
+      </w:r>
+      <w:proofErr w:type="spellStart"/>
+      <w:r>
+        <w:rPr>
+          <w:rFonts w:ascii="Times New Roman" w:hAnsi="Times New Roman" w:cs="Times New Roman"/>
+          <w:sz w:val="28"/>
+          <w:szCs w:val="28"/>
+        </w:rPr>
+        <w:t>chính</w:t>
+      </w:r>
+      <w:proofErr w:type="spellEnd"/>
+      <w:r>
+        <w:rPr>
+          <w:rFonts w:ascii="Times New Roman" w:hAnsi="Times New Roman" w:cs="Times New Roman"/>
+          <w:sz w:val="28"/>
+          <w:szCs w:val="28"/>
+        </w:rPr>
+        <w:t xml:space="preserve">: </w:t>
+      </w:r>
+      <w:proofErr w:type="spellStart"/>
+      <w:r>
+        <w:rPr>
+          <w:rFonts w:ascii="Times New Roman" w:hAnsi="Times New Roman" w:cs="Times New Roman"/>
+          <w:sz w:val="28"/>
+          <w:szCs w:val="28"/>
+        </w:rPr>
+        <w:t>màn</w:t>
+      </w:r>
+      <w:proofErr w:type="spellEnd"/>
+      <w:r>
+        <w:rPr>
+          <w:rFonts w:ascii="Times New Roman" w:hAnsi="Times New Roman" w:cs="Times New Roman"/>
+          <w:sz w:val="28"/>
+          <w:szCs w:val="28"/>
+        </w:rPr>
+        <w:t xml:space="preserve"> </w:t>
+      </w:r>
+      <w:proofErr w:type="spellStart"/>
+      <w:r>
+        <w:rPr>
+          <w:rFonts w:ascii="Times New Roman" w:hAnsi="Times New Roman" w:cs="Times New Roman"/>
+          <w:sz w:val="28"/>
+          <w:szCs w:val="28"/>
+        </w:rPr>
+        <w:t>hình</w:t>
+      </w:r>
+      <w:proofErr w:type="spellEnd"/>
+      <w:r>
+        <w:rPr>
+          <w:rFonts w:ascii="Times New Roman" w:hAnsi="Times New Roman" w:cs="Times New Roman"/>
+          <w:sz w:val="28"/>
+          <w:szCs w:val="28"/>
+        </w:rPr>
+        <w:t xml:space="preserve"> </w:t>
+      </w:r>
+      <w:proofErr w:type="spellStart"/>
+      <w:r>
+        <w:rPr>
+          <w:rFonts w:ascii="Times New Roman" w:hAnsi="Times New Roman" w:cs="Times New Roman"/>
+          <w:sz w:val="28"/>
+          <w:szCs w:val="28"/>
+        </w:rPr>
+        <w:t>đăng</w:t>
+      </w:r>
+      <w:proofErr w:type="spellEnd"/>
+      <w:r>
+        <w:rPr>
+          <w:rFonts w:ascii="Times New Roman" w:hAnsi="Times New Roman" w:cs="Times New Roman"/>
+          <w:sz w:val="28"/>
+          <w:szCs w:val="28"/>
+        </w:rPr>
+        <w:t xml:space="preserve"> </w:t>
+      </w:r>
+      <w:proofErr w:type="spellStart"/>
+      <w:r>
+        <w:rPr>
+          <w:rFonts w:ascii="Times New Roman" w:hAnsi="Times New Roman" w:cs="Times New Roman"/>
+          <w:sz w:val="28"/>
+          <w:szCs w:val="28"/>
+        </w:rPr>
+        <w:t>nhập</w:t>
+      </w:r>
+      <w:proofErr w:type="spellEnd"/>
+      <w:r>
+        <w:rPr>
+          <w:rFonts w:ascii="Times New Roman" w:hAnsi="Times New Roman" w:cs="Times New Roman"/>
+          <w:sz w:val="28"/>
+          <w:szCs w:val="28"/>
+        </w:rPr>
+        <w:t xml:space="preserve">, </w:t>
+      </w:r>
+      <w:proofErr w:type="spellStart"/>
+      <w:r>
+        <w:rPr>
+          <w:rFonts w:ascii="Times New Roman" w:hAnsi="Times New Roman" w:cs="Times New Roman"/>
+          <w:sz w:val="28"/>
+          <w:szCs w:val="28"/>
+        </w:rPr>
+        <w:t>các</w:t>
+      </w:r>
+      <w:proofErr w:type="spellEnd"/>
+      <w:r>
+        <w:rPr>
+          <w:rFonts w:ascii="Times New Roman" w:hAnsi="Times New Roman" w:cs="Times New Roman"/>
+          <w:sz w:val="28"/>
+          <w:szCs w:val="28"/>
+        </w:rPr>
+        <w:t xml:space="preserve"> menu </w:t>
+      </w:r>
+      <w:proofErr w:type="spellStart"/>
+      <w:r>
+        <w:rPr>
+          <w:rFonts w:ascii="Times New Roman" w:hAnsi="Times New Roman" w:cs="Times New Roman"/>
+          <w:sz w:val="28"/>
+          <w:szCs w:val="28"/>
+        </w:rPr>
+        <w:t>trỏ</w:t>
+      </w:r>
+      <w:proofErr w:type="spellEnd"/>
+      <w:r>
+        <w:rPr>
+          <w:rFonts w:ascii="Times New Roman" w:hAnsi="Times New Roman" w:cs="Times New Roman"/>
+          <w:sz w:val="28"/>
+          <w:szCs w:val="28"/>
+        </w:rPr>
+        <w:t xml:space="preserve"> </w:t>
+      </w:r>
+      <w:proofErr w:type="spellStart"/>
+      <w:r>
+        <w:rPr>
+          <w:rFonts w:ascii="Times New Roman" w:hAnsi="Times New Roman" w:cs="Times New Roman"/>
+          <w:sz w:val="28"/>
+          <w:szCs w:val="28"/>
+        </w:rPr>
+        <w:t>tới</w:t>
+      </w:r>
+      <w:proofErr w:type="spellEnd"/>
+      <w:r>
+        <w:rPr>
+          <w:rFonts w:ascii="Times New Roman" w:hAnsi="Times New Roman" w:cs="Times New Roman"/>
+          <w:sz w:val="28"/>
+          <w:szCs w:val="28"/>
+        </w:rPr>
+        <w:t xml:space="preserve"> </w:t>
+      </w:r>
+      <w:proofErr w:type="spellStart"/>
+      <w:proofErr w:type="gramStart"/>
+      <w:r>
+        <w:rPr>
+          <w:rFonts w:ascii="Times New Roman" w:hAnsi="Times New Roman" w:cs="Times New Roman"/>
+          <w:sz w:val="28"/>
+          <w:szCs w:val="28"/>
+        </w:rPr>
+        <w:t>các</w:t>
+      </w:r>
+      <w:proofErr w:type="spellEnd"/>
+      <w:r>
+        <w:rPr>
+          <w:rFonts w:ascii="Times New Roman" w:hAnsi="Times New Roman" w:cs="Times New Roman"/>
+          <w:sz w:val="28"/>
+          <w:szCs w:val="28"/>
+        </w:rPr>
+        <w:t xml:space="preserve">  </w:t>
+      </w:r>
+      <w:proofErr w:type="spellStart"/>
+      <w:r>
+        <w:rPr>
+          <w:rFonts w:ascii="Times New Roman" w:hAnsi="Times New Roman" w:cs="Times New Roman"/>
+          <w:sz w:val="28"/>
+          <w:szCs w:val="28"/>
+        </w:rPr>
+        <w:t>modul</w:t>
+      </w:r>
+      <w:proofErr w:type="spellEnd"/>
+      <w:proofErr w:type="gramEnd"/>
+      <w:r>
+        <w:rPr>
+          <w:rFonts w:ascii="Times New Roman" w:hAnsi="Times New Roman" w:cs="Times New Roman"/>
+          <w:sz w:val="28"/>
+          <w:szCs w:val="28"/>
+        </w:rPr>
+        <w:t xml:space="preserve"> con.</w:t>
       </w:r>
     </w:p>
     <w:p>
@@ -114,13 +708,203 @@
           <w:szCs w:val="28"/>
         </w:rPr>
       </w:pPr>
-      <w:r>
-        <w:rPr>
-          <w:rFonts w:ascii="Times New Roman" w:hAnsi="Times New Roman" w:cs="Times New Roman"/>
-          <w:sz w:val="28"/>
-          <w:szCs w:val="28"/>
-        </w:rPr>
-        <w:t>Ghép nối các modul để nhận được phần mềm hoàn chỉnh.</w:t>
+      <w:proofErr w:type="spellStart"/>
+      <w:r>
+        <w:rPr>
+          <w:rFonts w:ascii="Times New Roman" w:hAnsi="Times New Roman" w:cs="Times New Roman"/>
+          <w:sz w:val="28"/>
+          <w:szCs w:val="28"/>
+        </w:rPr>
+        <w:t>Ghép</w:t>
+      </w:r>
+      <w:proofErr w:type="spellEnd"/>
+      <w:r>
+        <w:rPr>
+          <w:rFonts w:ascii="Times New Roman" w:hAnsi="Times New Roman" w:cs="Times New Roman"/>
+          <w:sz w:val="28"/>
+          <w:szCs w:val="28"/>
+        </w:rPr>
+        <w:t xml:space="preserve"> </w:t>
+      </w:r>
+      <w:proofErr w:type="spellStart"/>
+      <w:r>
+        <w:rPr>
+          <w:rFonts w:ascii="Times New Roman" w:hAnsi="Times New Roman" w:cs="Times New Roman"/>
+          <w:sz w:val="28"/>
+          <w:szCs w:val="28"/>
+        </w:rPr>
+        <w:t>nối</w:t>
+      </w:r>
+      <w:proofErr w:type="spellEnd"/>
+      <w:r>
+        <w:rPr>
+          <w:rFonts w:ascii="Times New Roman" w:hAnsi="Times New Roman" w:cs="Times New Roman"/>
+          <w:sz w:val="28"/>
+          <w:szCs w:val="28"/>
+        </w:rPr>
+        <w:t xml:space="preserve"> </w:t>
+      </w:r>
+      <w:proofErr w:type="spellStart"/>
+      <w:r>
+        <w:rPr>
+          <w:rFonts w:ascii="Times New Roman" w:hAnsi="Times New Roman" w:cs="Times New Roman"/>
+          <w:sz w:val="28"/>
+          <w:szCs w:val="28"/>
+        </w:rPr>
+        <w:t>các</w:t>
+      </w:r>
+      <w:proofErr w:type="spellEnd"/>
+      <w:r>
+        <w:rPr>
+          <w:rFonts w:ascii="Times New Roman" w:hAnsi="Times New Roman" w:cs="Times New Roman"/>
+          <w:sz w:val="28"/>
+          <w:szCs w:val="28"/>
+        </w:rPr>
+        <w:t xml:space="preserve"> </w:t>
+      </w:r>
+      <w:proofErr w:type="spellStart"/>
+      <w:r>
+        <w:rPr>
+          <w:rFonts w:ascii="Times New Roman" w:hAnsi="Times New Roman" w:cs="Times New Roman"/>
+          <w:sz w:val="28"/>
+          <w:szCs w:val="28"/>
+        </w:rPr>
+        <w:t>modul</w:t>
+      </w:r>
+      <w:proofErr w:type="spellEnd"/>
+      <w:r>
+        <w:rPr>
+          <w:rFonts w:ascii="Times New Roman" w:hAnsi="Times New Roman" w:cs="Times New Roman"/>
+          <w:sz w:val="28"/>
+          <w:szCs w:val="28"/>
+        </w:rPr>
+        <w:t xml:space="preserve"> </w:t>
+      </w:r>
+      <w:proofErr w:type="spellStart"/>
+      <w:r>
+        <w:rPr>
+          <w:rFonts w:ascii="Times New Roman" w:hAnsi="Times New Roman" w:cs="Times New Roman"/>
+          <w:sz w:val="28"/>
+          <w:szCs w:val="28"/>
+        </w:rPr>
+        <w:t>để</w:t>
+      </w:r>
+      <w:proofErr w:type="spellEnd"/>
+      <w:r>
+        <w:rPr>
+          <w:rFonts w:ascii="Times New Roman" w:hAnsi="Times New Roman" w:cs="Times New Roman"/>
+          <w:sz w:val="28"/>
+          <w:szCs w:val="28"/>
+        </w:rPr>
+        <w:t xml:space="preserve"> </w:t>
+      </w:r>
+      <w:proofErr w:type="spellStart"/>
+      <w:r>
+        <w:rPr>
+          <w:rFonts w:ascii="Times New Roman" w:hAnsi="Times New Roman" w:cs="Times New Roman"/>
+          <w:sz w:val="28"/>
+          <w:szCs w:val="28"/>
+        </w:rPr>
+        <w:t>nhận</w:t>
+      </w:r>
+      <w:proofErr w:type="spellEnd"/>
+      <w:r>
+        <w:rPr>
+          <w:rFonts w:ascii="Times New Roman" w:hAnsi="Times New Roman" w:cs="Times New Roman"/>
+          <w:sz w:val="28"/>
+          <w:szCs w:val="28"/>
+        </w:rPr>
+        <w:t xml:space="preserve"> </w:t>
+      </w:r>
+      <w:proofErr w:type="spellStart"/>
+      <w:r>
+        <w:rPr>
+          <w:rFonts w:ascii="Times New Roman" w:hAnsi="Times New Roman" w:cs="Times New Roman"/>
+          <w:sz w:val="28"/>
+          <w:szCs w:val="28"/>
+        </w:rPr>
+        <w:t>được</w:t>
+      </w:r>
+      <w:proofErr w:type="spellEnd"/>
+      <w:r>
+        <w:rPr>
+          <w:rFonts w:ascii="Times New Roman" w:hAnsi="Times New Roman" w:cs="Times New Roman"/>
+          <w:sz w:val="28"/>
+          <w:szCs w:val="28"/>
+        </w:rPr>
+        <w:t xml:space="preserve"> </w:t>
+      </w:r>
+      <w:proofErr w:type="spellStart"/>
+      <w:r>
+        <w:rPr>
+          <w:rFonts w:ascii="Times New Roman" w:hAnsi="Times New Roman" w:cs="Times New Roman"/>
+          <w:sz w:val="28"/>
+          <w:szCs w:val="28"/>
+        </w:rPr>
+        <w:t>phần</w:t>
+      </w:r>
+      <w:proofErr w:type="spellEnd"/>
+      <w:r>
+        <w:rPr>
+          <w:rFonts w:ascii="Times New Roman" w:hAnsi="Times New Roman" w:cs="Times New Roman"/>
+          <w:sz w:val="28"/>
+          <w:szCs w:val="28"/>
+        </w:rPr>
+        <w:t xml:space="preserve"> </w:t>
+      </w:r>
+      <w:proofErr w:type="spellStart"/>
+      <w:r>
+        <w:rPr>
+          <w:rFonts w:ascii="Times New Roman" w:hAnsi="Times New Roman" w:cs="Times New Roman"/>
+          <w:sz w:val="28"/>
+          <w:szCs w:val="28"/>
+        </w:rPr>
+        <w:t>mềm</w:t>
+      </w:r>
+      <w:proofErr w:type="spellEnd"/>
+      <w:r>
+        <w:rPr>
+          <w:rFonts w:ascii="Times New Roman" w:hAnsi="Times New Roman" w:cs="Times New Roman"/>
+          <w:sz w:val="28"/>
+          <w:szCs w:val="28"/>
+        </w:rPr>
+        <w:t xml:space="preserve"> </w:t>
+      </w:r>
+      <w:proofErr w:type="spellStart"/>
+      <w:r>
+        <w:rPr>
+          <w:rFonts w:ascii="Times New Roman" w:hAnsi="Times New Roman" w:cs="Times New Roman"/>
+          <w:sz w:val="28"/>
+          <w:szCs w:val="28"/>
+        </w:rPr>
+        <w:t>hoàn</w:t>
+      </w:r>
+      <w:proofErr w:type="spellEnd"/>
+      <w:r>
+        <w:rPr>
+          <w:rFonts w:ascii="Times New Roman" w:hAnsi="Times New Roman" w:cs="Times New Roman"/>
+          <w:sz w:val="28"/>
+          <w:szCs w:val="28"/>
+        </w:rPr>
+        <w:t xml:space="preserve"> </w:t>
+      </w:r>
+      <w:proofErr w:type="spellStart"/>
+      <w:r>
+        <w:rPr>
+          <w:rFonts w:ascii="Times New Roman" w:hAnsi="Times New Roman" w:cs="Times New Roman"/>
+          <w:sz w:val="28"/>
+          <w:szCs w:val="28"/>
+        </w:rPr>
+        <w:t>chỉnh</w:t>
+      </w:r>
+      <w:proofErr w:type="spellEnd"/>
+      <w:r>
+        <w:rPr>
+          <w:rFonts w:ascii="Times New Roman" w:hAnsi="Times New Roman" w:cs="Times New Roman"/>
+          <w:sz w:val="28"/>
+          <w:szCs w:val="28"/>
+        </w:rPr>
+        <w:t>.</w:t>
       </w:r>
     </w:p>
     <w:p>
@@ -136,6 +920,7 @@
           <w:szCs w:val="28"/>
         </w:rPr>
       </w:pPr>
+      <w:proofErr w:type="spellStart"/>
       <w:r>
         <w:rPr>
           <w:rFonts w:ascii="Times New Roman" w:hAnsi="Times New Roman" w:cs="Times New Roman"/>
@@ -144,6 +929,7 @@
         </w:rPr>
         <w:t>Việt</w:t>
       </w:r>
+      <w:proofErr w:type="spellEnd"/>
     </w:p>
     <w:p>
       <w:pPr>
@@ -158,14 +944,106 @@
           <w:szCs w:val="28"/>
         </w:rPr>
       </w:pPr>
-      <w:r>
-        <w:rPr>
-          <w:rFonts w:ascii="Times New Roman" w:hAnsi="Times New Roman" w:cs="Times New Roman"/>
-          <w:sz w:val="28"/>
-          <w:szCs w:val="28"/>
-        </w:rPr>
-        <w:t>Xây dựng modul nhập hàng mới</w:t>
-      </w:r>
+      <w:proofErr w:type="spellStart"/>
+      <w:r>
+        <w:rPr>
+          <w:rFonts w:ascii="Times New Roman" w:hAnsi="Times New Roman" w:cs="Times New Roman"/>
+          <w:sz w:val="28"/>
+          <w:szCs w:val="28"/>
+        </w:rPr>
+        <w:t>Xây</w:t>
+      </w:r>
+      <w:proofErr w:type="spellEnd"/>
+      <w:r>
+        <w:rPr>
+          <w:rFonts w:ascii="Times New Roman" w:hAnsi="Times New Roman" w:cs="Times New Roman"/>
+          <w:sz w:val="28"/>
+          <w:szCs w:val="28"/>
+        </w:rPr>
+        <w:t xml:space="preserve"> </w:t>
+      </w:r>
+      <w:proofErr w:type="spellStart"/>
+      <w:r>
+        <w:rPr>
+          <w:rFonts w:ascii="Times New Roman" w:hAnsi="Times New Roman" w:cs="Times New Roman"/>
+          <w:sz w:val="28"/>
+          <w:szCs w:val="28"/>
+        </w:rPr>
+        <w:t>dựng</w:t>
+      </w:r>
+      <w:proofErr w:type="spellEnd"/>
+      <w:r>
+        <w:rPr>
+          <w:rFonts w:ascii="Times New Roman" w:hAnsi="Times New Roman" w:cs="Times New Roman"/>
+          <w:sz w:val="28"/>
+          <w:szCs w:val="28"/>
+        </w:rPr>
+        <w:t xml:space="preserve"> </w:t>
+      </w:r>
+      <w:proofErr w:type="spellStart"/>
+      <w:r>
+        <w:rPr>
+          <w:rFonts w:ascii="Times New Roman" w:hAnsi="Times New Roman" w:cs="Times New Roman"/>
+          <w:sz w:val="28"/>
+          <w:szCs w:val="28"/>
+        </w:rPr>
+        <w:t>modul</w:t>
+      </w:r>
+      <w:proofErr w:type="spellEnd"/>
+      <w:r>
+        <w:rPr>
+          <w:rFonts w:ascii="Times New Roman" w:hAnsi="Times New Roman" w:cs="Times New Roman"/>
+          <w:sz w:val="28"/>
+          <w:szCs w:val="28"/>
+        </w:rPr>
+        <w:t xml:space="preserve"> </w:t>
+      </w:r>
+      <w:proofErr w:type="spellStart"/>
+      <w:r>
+        <w:rPr>
+          <w:rFonts w:ascii="Times New Roman" w:hAnsi="Times New Roman" w:cs="Times New Roman"/>
+          <w:sz w:val="28"/>
+          <w:szCs w:val="28"/>
+        </w:rPr>
+        <w:t>nhập</w:t>
+      </w:r>
+      <w:proofErr w:type="spellEnd"/>
+      <w:r>
+        <w:rPr>
+          <w:rFonts w:ascii="Times New Roman" w:hAnsi="Times New Roman" w:cs="Times New Roman"/>
+          <w:sz w:val="28"/>
+          <w:szCs w:val="28"/>
+        </w:rPr>
+        <w:t xml:space="preserve"> </w:t>
+      </w:r>
+      <w:proofErr w:type="spellStart"/>
+      <w:r>
+        <w:rPr>
+          <w:rFonts w:ascii="Times New Roman" w:hAnsi="Times New Roman" w:cs="Times New Roman"/>
+          <w:sz w:val="28"/>
+          <w:szCs w:val="28"/>
+        </w:rPr>
+        <w:t>hàng</w:t>
+      </w:r>
+      <w:proofErr w:type="spellEnd"/>
+      <w:r>
+        <w:rPr>
+          <w:rFonts w:ascii="Times New Roman" w:hAnsi="Times New Roman" w:cs="Times New Roman"/>
+          <w:sz w:val="28"/>
+          <w:szCs w:val="28"/>
+        </w:rPr>
+        <w:t xml:space="preserve"> </w:t>
+      </w:r>
+      <w:proofErr w:type="spellStart"/>
+      <w:r>
+        <w:rPr>
+          <w:rFonts w:ascii="Times New Roman" w:hAnsi="Times New Roman" w:cs="Times New Roman"/>
+          <w:sz w:val="28"/>
+          <w:szCs w:val="28"/>
+        </w:rPr>
+        <w:t>mới</w:t>
+      </w:r>
+      <w:proofErr w:type="spellEnd"/>
     </w:p>
     <w:p>
       <w:pPr>
@@ -180,14 +1058,196 @@
           <w:szCs w:val="28"/>
         </w:rPr>
       </w:pPr>
-      <w:r>
-        <w:rPr>
-          <w:rFonts w:ascii="Times New Roman" w:hAnsi="Times New Roman" w:cs="Times New Roman"/>
-          <w:sz w:val="28"/>
-          <w:szCs w:val="28"/>
-        </w:rPr>
-        <w:t>Tìm kiếm hàng mới theo yêu cầu, tiêu chí nào đó</w:t>
-      </w:r>
+      <w:proofErr w:type="spellStart"/>
+      <w:r>
+        <w:rPr>
+          <w:rFonts w:ascii="Times New Roman" w:hAnsi="Times New Roman" w:cs="Times New Roman"/>
+          <w:sz w:val="28"/>
+          <w:szCs w:val="28"/>
+        </w:rPr>
+        <w:t>Tìm</w:t>
+      </w:r>
+      <w:proofErr w:type="spellEnd"/>
+      <w:r>
+        <w:rPr>
+          <w:rFonts w:ascii="Times New Roman" w:hAnsi="Times New Roman" w:cs="Times New Roman"/>
+          <w:sz w:val="28"/>
+          <w:szCs w:val="28"/>
+        </w:rPr>
+        <w:t xml:space="preserve"> </w:t>
+      </w:r>
+      <w:proofErr w:type="spellStart"/>
+      <w:r>
+        <w:rPr>
+          <w:rFonts w:ascii="Times New Roman" w:hAnsi="Times New Roman" w:cs="Times New Roman"/>
+          <w:sz w:val="28"/>
+          <w:szCs w:val="28"/>
+        </w:rPr>
+        <w:t>kiếm</w:t>
+      </w:r>
+      <w:proofErr w:type="spellEnd"/>
+      <w:r>
+        <w:rPr>
+          <w:rFonts w:ascii="Times New Roman" w:hAnsi="Times New Roman" w:cs="Times New Roman"/>
+          <w:sz w:val="28"/>
+          <w:szCs w:val="28"/>
+        </w:rPr>
+        <w:t xml:space="preserve"> </w:t>
+      </w:r>
+      <w:proofErr w:type="spellStart"/>
+      <w:r>
+        <w:rPr>
+          <w:rFonts w:ascii="Times New Roman" w:hAnsi="Times New Roman" w:cs="Times New Roman"/>
+          <w:sz w:val="28"/>
+          <w:szCs w:val="28"/>
+        </w:rPr>
+        <w:t>hàng</w:t>
+      </w:r>
+      <w:proofErr w:type="spellEnd"/>
+      <w:r>
+        <w:rPr>
+          <w:rFonts w:ascii="Times New Roman" w:hAnsi="Times New Roman" w:cs="Times New Roman"/>
+          <w:sz w:val="28"/>
+          <w:szCs w:val="28"/>
+        </w:rPr>
+        <w:t xml:space="preserve"> </w:t>
+      </w:r>
+      <w:proofErr w:type="spellStart"/>
+      <w:r>
+        <w:rPr>
+          <w:rFonts w:ascii="Times New Roman" w:hAnsi="Times New Roman" w:cs="Times New Roman"/>
+          <w:sz w:val="28"/>
+          <w:szCs w:val="28"/>
+        </w:rPr>
+        <w:t>mới</w:t>
+      </w:r>
+      <w:proofErr w:type="spellEnd"/>
+      <w:r>
+        <w:rPr>
+          <w:rFonts w:ascii="Times New Roman" w:hAnsi="Times New Roman" w:cs="Times New Roman"/>
+          <w:sz w:val="28"/>
+          <w:szCs w:val="28"/>
+        </w:rPr>
+        <w:t xml:space="preserve"> </w:t>
+      </w:r>
+      <w:proofErr w:type="spellStart"/>
+      <w:r>
+        <w:rPr>
+          <w:rFonts w:ascii="Times New Roman" w:hAnsi="Times New Roman" w:cs="Times New Roman"/>
+          <w:sz w:val="28"/>
+          <w:szCs w:val="28"/>
+        </w:rPr>
+        <w:t>theo</w:t>
+      </w:r>
+      <w:proofErr w:type="spellEnd"/>
+      <w:r>
+        <w:rPr>
+          <w:rFonts w:ascii="Times New Roman" w:hAnsi="Times New Roman" w:cs="Times New Roman"/>
+          <w:sz w:val="28"/>
+          <w:szCs w:val="28"/>
+        </w:rPr>
+        <w:t xml:space="preserve"> </w:t>
+      </w:r>
+      <w:proofErr w:type="spellStart"/>
+      <w:r>
+        <w:rPr>
+          <w:rFonts w:ascii="Times New Roman" w:hAnsi="Times New Roman" w:cs="Times New Roman"/>
+          <w:sz w:val="28"/>
+          <w:szCs w:val="28"/>
+        </w:rPr>
+        <w:t>yêu</w:t>
+      </w:r>
+      <w:proofErr w:type="spellEnd"/>
+      <w:r>
+        <w:rPr>
+          <w:rFonts w:ascii="Times New Roman" w:hAnsi="Times New Roman" w:cs="Times New Roman"/>
+          <w:sz w:val="28"/>
+          <w:szCs w:val="28"/>
+        </w:rPr>
+        <w:t xml:space="preserve"> </w:t>
+      </w:r>
+      <w:proofErr w:type="spellStart"/>
+      <w:r>
+        <w:rPr>
+          <w:rFonts w:ascii="Times New Roman" w:hAnsi="Times New Roman" w:cs="Times New Roman"/>
+          <w:sz w:val="28"/>
+          <w:szCs w:val="28"/>
+        </w:rPr>
+        <w:t>cầu</w:t>
+      </w:r>
+      <w:proofErr w:type="spellEnd"/>
+      <w:r>
+        <w:rPr>
+          <w:rFonts w:ascii="Times New Roman" w:hAnsi="Times New Roman" w:cs="Times New Roman"/>
+          <w:sz w:val="28"/>
+          <w:szCs w:val="28"/>
+        </w:rPr>
+        <w:t xml:space="preserve">, </w:t>
+      </w:r>
+      <w:proofErr w:type="spellStart"/>
+      <w:r>
+        <w:rPr>
+          <w:rFonts w:ascii="Times New Roman" w:hAnsi="Times New Roman" w:cs="Times New Roman"/>
+          <w:sz w:val="28"/>
+          <w:szCs w:val="28"/>
+        </w:rPr>
+        <w:t>tiêu</w:t>
+      </w:r>
+      <w:proofErr w:type="spellEnd"/>
+      <w:r>
+        <w:rPr>
+          <w:rFonts w:ascii="Times New Roman" w:hAnsi="Times New Roman" w:cs="Times New Roman"/>
+          <w:sz w:val="28"/>
+          <w:szCs w:val="28"/>
+        </w:rPr>
+        <w:t xml:space="preserve"> </w:t>
+      </w:r>
+      <w:proofErr w:type="spellStart"/>
+      <w:r>
+        <w:rPr>
+          <w:rFonts w:ascii="Times New Roman" w:hAnsi="Times New Roman" w:cs="Times New Roman"/>
+          <w:sz w:val="28"/>
+          <w:szCs w:val="28"/>
+        </w:rPr>
+        <w:t>chí</w:t>
+      </w:r>
+      <w:proofErr w:type="spellEnd"/>
+      <w:r>
+        <w:rPr>
+          <w:rFonts w:ascii="Times New Roman" w:hAnsi="Times New Roman" w:cs="Times New Roman"/>
+          <w:sz w:val="28"/>
+          <w:szCs w:val="28"/>
+        </w:rPr>
+        <w:t xml:space="preserve"> </w:t>
+      </w:r>
+      <w:proofErr w:type="spellStart"/>
+      <w:r>
+        <w:rPr>
+          <w:rFonts w:ascii="Times New Roman" w:hAnsi="Times New Roman" w:cs="Times New Roman"/>
+          <w:sz w:val="28"/>
+          <w:szCs w:val="28"/>
+        </w:rPr>
+        <w:t>nào</w:t>
+      </w:r>
+      <w:proofErr w:type="spellEnd"/>
+      <w:r>
+        <w:rPr>
+          <w:rFonts w:ascii="Times New Roman" w:hAnsi="Times New Roman" w:cs="Times New Roman"/>
+          <w:sz w:val="28"/>
+          <w:szCs w:val="28"/>
+        </w:rPr>
+        <w:t xml:space="preserve"> </w:t>
+      </w:r>
+      <w:proofErr w:type="spellStart"/>
+      <w:r>
+        <w:rPr>
+          <w:rFonts w:ascii="Times New Roman" w:hAnsi="Times New Roman" w:cs="Times New Roman"/>
+          <w:sz w:val="28"/>
+          <w:szCs w:val="28"/>
+        </w:rPr>
+        <w:t>đó</w:t>
+      </w:r>
+      <w:proofErr w:type="spellEnd"/>
     </w:p>
     <w:p>
       <w:pPr>
@@ -202,14 +1262,152 @@
           <w:szCs w:val="28"/>
         </w:rPr>
       </w:pPr>
-      <w:r>
-        <w:rPr>
-          <w:rFonts w:ascii="Times New Roman" w:hAnsi="Times New Roman" w:cs="Times New Roman"/>
-          <w:sz w:val="28"/>
-          <w:szCs w:val="28"/>
-        </w:rPr>
-        <w:t>Chạy kiểm thử phần mềm và kết quả .</w:t>
-      </w:r>
+      <w:proofErr w:type="spellStart"/>
+      <w:r>
+        <w:rPr>
+          <w:rFonts w:ascii="Times New Roman" w:hAnsi="Times New Roman" w:cs="Times New Roman"/>
+          <w:sz w:val="28"/>
+          <w:szCs w:val="28"/>
+        </w:rPr>
+        <w:t>Chạy</w:t>
+      </w:r>
+      <w:proofErr w:type="spellEnd"/>
+      <w:r>
+        <w:rPr>
+          <w:rFonts w:ascii="Times New Roman" w:hAnsi="Times New Roman" w:cs="Times New Roman"/>
+          <w:sz w:val="28"/>
+          <w:szCs w:val="28"/>
+        </w:rPr>
+        <w:t xml:space="preserve"> </w:t>
+      </w:r>
+      <w:proofErr w:type="spellStart"/>
+      <w:r>
+        <w:rPr>
+          <w:rFonts w:ascii="Times New Roman" w:hAnsi="Times New Roman" w:cs="Times New Roman"/>
+          <w:sz w:val="28"/>
+          <w:szCs w:val="28"/>
+        </w:rPr>
+        <w:t>kiểm</w:t>
+      </w:r>
+      <w:proofErr w:type="spellEnd"/>
+      <w:r>
+        <w:rPr>
+          <w:rFonts w:ascii="Times New Roman" w:hAnsi="Times New Roman" w:cs="Times New Roman"/>
+          <w:sz w:val="28"/>
+          <w:szCs w:val="28"/>
+        </w:rPr>
+        <w:t xml:space="preserve"> </w:t>
+      </w:r>
+      <w:proofErr w:type="spellStart"/>
+      <w:r>
+        <w:rPr>
+          <w:rFonts w:ascii="Times New Roman" w:hAnsi="Times New Roman" w:cs="Times New Roman"/>
+          <w:sz w:val="28"/>
+          <w:szCs w:val="28"/>
+        </w:rPr>
+        <w:t>thử</w:t>
+      </w:r>
+      <w:proofErr w:type="spellEnd"/>
+      <w:r>
+        <w:rPr>
+          <w:rFonts w:ascii="Times New Roman" w:hAnsi="Times New Roman" w:cs="Times New Roman"/>
+          <w:sz w:val="28"/>
+          <w:szCs w:val="28"/>
+        </w:rPr>
+        <w:t xml:space="preserve"> </w:t>
+      </w:r>
+      <w:proofErr w:type="spellStart"/>
+      <w:r>
+        <w:rPr>
+          <w:rFonts w:ascii="Times New Roman" w:hAnsi="Times New Roman" w:cs="Times New Roman"/>
+          <w:sz w:val="28"/>
+          <w:szCs w:val="28"/>
+        </w:rPr>
+        <w:t>phần</w:t>
+      </w:r>
+      <w:proofErr w:type="spellEnd"/>
+      <w:r>
+        <w:rPr>
+          <w:rFonts w:ascii="Times New Roman" w:hAnsi="Times New Roman" w:cs="Times New Roman"/>
+          <w:sz w:val="28"/>
+          <w:szCs w:val="28"/>
+        </w:rPr>
+        <w:t xml:space="preserve"> </w:t>
+      </w:r>
+      <w:proofErr w:type="spellStart"/>
+      <w:r>
+        <w:rPr>
+          <w:rFonts w:ascii="Times New Roman" w:hAnsi="Times New Roman" w:cs="Times New Roman"/>
+          <w:sz w:val="28"/>
+          <w:szCs w:val="28"/>
+        </w:rPr>
+        <w:t>mềm</w:t>
+      </w:r>
+      <w:proofErr w:type="spellEnd"/>
+      <w:r>
+        <w:rPr>
+          <w:rFonts w:ascii="Times New Roman" w:hAnsi="Times New Roman" w:cs="Times New Roman"/>
+          <w:sz w:val="28"/>
+          <w:szCs w:val="28"/>
+        </w:rPr>
+        <w:t xml:space="preserve"> </w:t>
+      </w:r>
+      <w:proofErr w:type="spellStart"/>
+      <w:r>
+        <w:rPr>
+          <w:rFonts w:ascii="Times New Roman" w:hAnsi="Times New Roman" w:cs="Times New Roman"/>
+          <w:sz w:val="28"/>
+          <w:szCs w:val="28"/>
+        </w:rPr>
+        <w:t>và</w:t>
+      </w:r>
+      <w:proofErr w:type="spellEnd"/>
+      <w:r>
+        <w:rPr>
+          <w:rFonts w:ascii="Times New Roman" w:hAnsi="Times New Roman" w:cs="Times New Roman"/>
+          <w:sz w:val="28"/>
+          <w:szCs w:val="28"/>
+        </w:rPr>
+        <w:t xml:space="preserve"> </w:t>
+      </w:r>
+      <w:proofErr w:type="spellStart"/>
+      <w:r>
+        <w:rPr>
+          <w:rFonts w:ascii="Times New Roman" w:hAnsi="Times New Roman" w:cs="Times New Roman"/>
+          <w:sz w:val="28"/>
+          <w:szCs w:val="28"/>
+        </w:rPr>
+        <w:t>kết</w:t>
+      </w:r>
+      <w:proofErr w:type="spellEnd"/>
+      <w:r>
+        <w:rPr>
+          <w:rFonts w:ascii="Times New Roman" w:hAnsi="Times New Roman" w:cs="Times New Roman"/>
+          <w:sz w:val="28"/>
+          <w:szCs w:val="28"/>
+        </w:rPr>
+        <w:t xml:space="preserve"> </w:t>
+      </w:r>
+      <w:proofErr w:type="spellStart"/>
+      <w:proofErr w:type="gramStart"/>
+      <w:r>
+        <w:rPr>
+          <w:rFonts w:ascii="Times New Roman" w:hAnsi="Times New Roman" w:cs="Times New Roman"/>
+          <w:sz w:val="28"/>
+          <w:szCs w:val="28"/>
+        </w:rPr>
+        <w:t>quả</w:t>
+      </w:r>
+      <w:proofErr w:type="spellEnd"/>
+      <w:r>
+        <w:rPr>
+          <w:rFonts w:ascii="Times New Roman" w:hAnsi="Times New Roman" w:cs="Times New Roman"/>
+          <w:sz w:val="28"/>
+          <w:szCs w:val="28"/>
+        </w:rPr>
+        <w:t xml:space="preserve"> .</w:t>
+      </w:r>
+      <w:proofErr w:type="gramEnd"/>
     </w:p>
     <w:p>
       <w:pPr>
@@ -224,6 +1422,7 @@
           <w:szCs w:val="28"/>
         </w:rPr>
       </w:pPr>
+      <w:proofErr w:type="spellStart"/>
       <w:r>
         <w:rPr>
           <w:rFonts w:ascii="Times New Roman" w:hAnsi="Times New Roman" w:cs="Times New Roman"/>
@@ -232,6 +1431,7 @@
         </w:rPr>
         <w:t>Tùng</w:t>
       </w:r>
+      <w:proofErr w:type="spellEnd"/>
     </w:p>
     <w:p>
       <w:pPr>
@@ -246,14 +1446,88 @@
           <w:szCs w:val="28"/>
         </w:rPr>
       </w:pPr>
-      <w:r>
-        <w:rPr>
-          <w:rFonts w:ascii="Times New Roman" w:hAnsi="Times New Roman" w:cs="Times New Roman"/>
-          <w:sz w:val="28"/>
-          <w:szCs w:val="28"/>
-        </w:rPr>
-        <w:t>Xây dựng modul xuất hàng</w:t>
-      </w:r>
+      <w:proofErr w:type="spellStart"/>
+      <w:r>
+        <w:rPr>
+          <w:rFonts w:ascii="Times New Roman" w:hAnsi="Times New Roman" w:cs="Times New Roman"/>
+          <w:sz w:val="28"/>
+          <w:szCs w:val="28"/>
+        </w:rPr>
+        <w:t>Xây</w:t>
+      </w:r>
+      <w:proofErr w:type="spellEnd"/>
+      <w:r>
+        <w:rPr>
+          <w:rFonts w:ascii="Times New Roman" w:hAnsi="Times New Roman" w:cs="Times New Roman"/>
+          <w:sz w:val="28"/>
+          <w:szCs w:val="28"/>
+        </w:rPr>
+        <w:t xml:space="preserve"> </w:t>
+      </w:r>
+      <w:proofErr w:type="spellStart"/>
+      <w:r>
+        <w:rPr>
+          <w:rFonts w:ascii="Times New Roman" w:hAnsi="Times New Roman" w:cs="Times New Roman"/>
+          <w:sz w:val="28"/>
+          <w:szCs w:val="28"/>
+        </w:rPr>
+        <w:t>dựng</w:t>
+      </w:r>
+      <w:proofErr w:type="spellEnd"/>
+      <w:r>
+        <w:rPr>
+          <w:rFonts w:ascii="Times New Roman" w:hAnsi="Times New Roman" w:cs="Times New Roman"/>
+          <w:sz w:val="28"/>
+          <w:szCs w:val="28"/>
+        </w:rPr>
+        <w:t xml:space="preserve"> </w:t>
+      </w:r>
+      <w:proofErr w:type="spellStart"/>
+      <w:r>
+        <w:rPr>
+          <w:rFonts w:ascii="Times New Roman" w:hAnsi="Times New Roman" w:cs="Times New Roman"/>
+          <w:sz w:val="28"/>
+          <w:szCs w:val="28"/>
+        </w:rPr>
+        <w:t>modul</w:t>
+      </w:r>
+      <w:proofErr w:type="spellEnd"/>
+      <w:r>
+        <w:rPr>
+          <w:rFonts w:ascii="Times New Roman" w:hAnsi="Times New Roman" w:cs="Times New Roman"/>
+          <w:sz w:val="28"/>
+          <w:szCs w:val="28"/>
+        </w:rPr>
+        <w:t xml:space="preserve"> </w:t>
+      </w:r>
+      <w:proofErr w:type="spellStart"/>
+      <w:r>
+        <w:rPr>
+          <w:rFonts w:ascii="Times New Roman" w:hAnsi="Times New Roman" w:cs="Times New Roman"/>
+          <w:sz w:val="28"/>
+          <w:szCs w:val="28"/>
+        </w:rPr>
+        <w:t>xuất</w:t>
+      </w:r>
+      <w:proofErr w:type="spellEnd"/>
+      <w:r>
+        <w:rPr>
+          <w:rFonts w:ascii="Times New Roman" w:hAnsi="Times New Roman" w:cs="Times New Roman"/>
+          <w:sz w:val="28"/>
+          <w:szCs w:val="28"/>
+        </w:rPr>
+        <w:t xml:space="preserve"> </w:t>
+      </w:r>
+      <w:proofErr w:type="spellStart"/>
+      <w:r>
+        <w:rPr>
+          <w:rFonts w:ascii="Times New Roman" w:hAnsi="Times New Roman" w:cs="Times New Roman"/>
+          <w:sz w:val="28"/>
+          <w:szCs w:val="28"/>
+        </w:rPr>
+        <w:t>hàng</w:t>
+      </w:r>
+      <w:proofErr w:type="spellEnd"/>
     </w:p>
     <w:p>
       <w:pPr>
@@ -268,14 +1542,88 @@
           <w:szCs w:val="28"/>
         </w:rPr>
       </w:pPr>
-      <w:r>
-        <w:rPr>
-          <w:rFonts w:ascii="Times New Roman" w:hAnsi="Times New Roman" w:cs="Times New Roman"/>
-          <w:sz w:val="28"/>
-          <w:szCs w:val="28"/>
-        </w:rPr>
-        <w:t>Tìm kiếm theo yêu cầu</w:t>
-      </w:r>
+      <w:proofErr w:type="spellStart"/>
+      <w:r>
+        <w:rPr>
+          <w:rFonts w:ascii="Times New Roman" w:hAnsi="Times New Roman" w:cs="Times New Roman"/>
+          <w:sz w:val="28"/>
+          <w:szCs w:val="28"/>
+        </w:rPr>
+        <w:t>Tìm</w:t>
+      </w:r>
+      <w:proofErr w:type="spellEnd"/>
+      <w:r>
+        <w:rPr>
+          <w:rFonts w:ascii="Times New Roman" w:hAnsi="Times New Roman" w:cs="Times New Roman"/>
+          <w:sz w:val="28"/>
+          <w:szCs w:val="28"/>
+        </w:rPr>
+        <w:t xml:space="preserve"> </w:t>
+      </w:r>
+      <w:proofErr w:type="spellStart"/>
+      <w:r>
+        <w:rPr>
+          <w:rFonts w:ascii="Times New Roman" w:hAnsi="Times New Roman" w:cs="Times New Roman"/>
+          <w:sz w:val="28"/>
+          <w:szCs w:val="28"/>
+        </w:rPr>
+        <w:t>kiếm</w:t>
+      </w:r>
+      <w:proofErr w:type="spellEnd"/>
+      <w:r>
+        <w:rPr>
+          <w:rFonts w:ascii="Times New Roman" w:hAnsi="Times New Roman" w:cs="Times New Roman"/>
+          <w:sz w:val="28"/>
+          <w:szCs w:val="28"/>
+        </w:rPr>
+        <w:t xml:space="preserve"> </w:t>
+      </w:r>
+      <w:proofErr w:type="spellStart"/>
+      <w:r>
+        <w:rPr>
+          <w:rFonts w:ascii="Times New Roman" w:hAnsi="Times New Roman" w:cs="Times New Roman"/>
+          <w:sz w:val="28"/>
+          <w:szCs w:val="28"/>
+        </w:rPr>
+        <w:t>theo</w:t>
+      </w:r>
+      <w:proofErr w:type="spellEnd"/>
+      <w:r>
+        <w:rPr>
+          <w:rFonts w:ascii="Times New Roman" w:hAnsi="Times New Roman" w:cs="Times New Roman"/>
+          <w:sz w:val="28"/>
+          <w:szCs w:val="28"/>
+        </w:rPr>
+        <w:t xml:space="preserve"> </w:t>
+      </w:r>
+      <w:proofErr w:type="spellStart"/>
+      <w:r>
+        <w:rPr>
+          <w:rFonts w:ascii="Times New Roman" w:hAnsi="Times New Roman" w:cs="Times New Roman"/>
+          <w:sz w:val="28"/>
+          <w:szCs w:val="28"/>
+        </w:rPr>
+        <w:t>yêu</w:t>
+      </w:r>
+      <w:proofErr w:type="spellEnd"/>
+      <w:r>
+        <w:rPr>
+          <w:rFonts w:ascii="Times New Roman" w:hAnsi="Times New Roman" w:cs="Times New Roman"/>
+          <w:sz w:val="28"/>
+          <w:szCs w:val="28"/>
+        </w:rPr>
+        <w:t xml:space="preserve"> </w:t>
+      </w:r>
+      <w:proofErr w:type="spellStart"/>
+      <w:r>
+        <w:rPr>
+          <w:rFonts w:ascii="Times New Roman" w:hAnsi="Times New Roman" w:cs="Times New Roman"/>
+          <w:sz w:val="28"/>
+          <w:szCs w:val="28"/>
+        </w:rPr>
+        <w:t>cầu</w:t>
+      </w:r>
+      <w:proofErr w:type="spellEnd"/>
     </w:p>
     <w:p>
       <w:pPr>
@@ -290,16 +1638,88 @@
           <w:szCs w:val="28"/>
         </w:rPr>
       </w:pPr>
-      <w:r>
-        <w:rPr>
-          <w:rFonts w:ascii="Times New Roman" w:hAnsi="Times New Roman" w:cs="Times New Roman"/>
-          <w:sz w:val="28"/>
-          <w:szCs w:val="28"/>
-        </w:rPr>
-        <w:t>Xây dựng modul đăng nhập</w:t>
-      </w:r>
-      <w:bookmarkStart w:id="0" w:name="_GoBack"/>
-      <w:bookmarkEnd w:id="0"/>
+      <w:proofErr w:type="spellStart"/>
+      <w:r>
+        <w:rPr>
+          <w:rFonts w:ascii="Times New Roman" w:hAnsi="Times New Roman" w:cs="Times New Roman"/>
+          <w:sz w:val="28"/>
+          <w:szCs w:val="28"/>
+        </w:rPr>
+        <w:t>Xây</w:t>
+      </w:r>
+      <w:proofErr w:type="spellEnd"/>
+      <w:r>
+        <w:rPr>
+          <w:rFonts w:ascii="Times New Roman" w:hAnsi="Times New Roman" w:cs="Times New Roman"/>
+          <w:sz w:val="28"/>
+          <w:szCs w:val="28"/>
+        </w:rPr>
+        <w:t xml:space="preserve"> </w:t>
+      </w:r>
+      <w:proofErr w:type="spellStart"/>
+      <w:r>
+        <w:rPr>
+          <w:rFonts w:ascii="Times New Roman" w:hAnsi="Times New Roman" w:cs="Times New Roman"/>
+          <w:sz w:val="28"/>
+          <w:szCs w:val="28"/>
+        </w:rPr>
+        <w:t>dựng</w:t>
+      </w:r>
+      <w:proofErr w:type="spellEnd"/>
+      <w:r>
+        <w:rPr>
+          <w:rFonts w:ascii="Times New Roman" w:hAnsi="Times New Roman" w:cs="Times New Roman"/>
+          <w:sz w:val="28"/>
+          <w:szCs w:val="28"/>
+        </w:rPr>
+        <w:t xml:space="preserve"> </w:t>
+      </w:r>
+      <w:proofErr w:type="spellStart"/>
+      <w:r>
+        <w:rPr>
+          <w:rFonts w:ascii="Times New Roman" w:hAnsi="Times New Roman" w:cs="Times New Roman"/>
+          <w:sz w:val="28"/>
+          <w:szCs w:val="28"/>
+        </w:rPr>
+        <w:t>modul</w:t>
+      </w:r>
+      <w:proofErr w:type="spellEnd"/>
+      <w:r>
+        <w:rPr>
+          <w:rFonts w:ascii="Times New Roman" w:hAnsi="Times New Roman" w:cs="Times New Roman"/>
+          <w:sz w:val="28"/>
+          <w:szCs w:val="28"/>
+        </w:rPr>
+        <w:t xml:space="preserve"> </w:t>
+      </w:r>
+      <w:proofErr w:type="spellStart"/>
+      <w:r>
+        <w:rPr>
+          <w:rFonts w:ascii="Times New Roman" w:hAnsi="Times New Roman" w:cs="Times New Roman"/>
+          <w:sz w:val="28"/>
+          <w:szCs w:val="28"/>
+        </w:rPr>
+        <w:t>đăng</w:t>
+      </w:r>
+      <w:proofErr w:type="spellEnd"/>
+      <w:r>
+        <w:rPr>
+          <w:rFonts w:ascii="Times New Roman" w:hAnsi="Times New Roman" w:cs="Times New Roman"/>
+          <w:sz w:val="28"/>
+          <w:szCs w:val="28"/>
+        </w:rPr>
+        <w:t xml:space="preserve"> </w:t>
+      </w:r>
+      <w:proofErr w:type="spellStart"/>
+      <w:r>
+        <w:rPr>
+          <w:rFonts w:ascii="Times New Roman" w:hAnsi="Times New Roman" w:cs="Times New Roman"/>
+          <w:sz w:val="28"/>
+          <w:szCs w:val="28"/>
+        </w:rPr>
+        <w:t>nhập</w:t>
+      </w:r>
+      <w:proofErr w:type="spellEnd"/>
     </w:p>
     <w:p>
       <w:pPr>
@@ -314,6 +1734,7 @@
           <w:szCs w:val="28"/>
         </w:rPr>
       </w:pPr>
+      <w:proofErr w:type="spellStart"/>
       <w:r>
         <w:rPr>
           <w:rFonts w:ascii="Times New Roman" w:hAnsi="Times New Roman" w:cs="Times New Roman"/>
@@ -322,6 +1743,7 @@
         </w:rPr>
         <w:t>Sơn</w:t>
       </w:r>
+      <w:proofErr w:type="spellEnd"/>
     </w:p>
     <w:p>
       <w:pPr>
@@ -336,14 +1758,178 @@
           <w:szCs w:val="28"/>
         </w:rPr>
       </w:pPr>
-      <w:r>
-        <w:rPr>
-          <w:rFonts w:ascii="Times New Roman" w:hAnsi="Times New Roman" w:cs="Times New Roman"/>
-          <w:sz w:val="28"/>
-          <w:szCs w:val="28"/>
-        </w:rPr>
-        <w:t>Xây dựng tài liệu hướng dẫn cài đặt vận hành</w:t>
-      </w:r>
+      <w:proofErr w:type="spellStart"/>
+      <w:r>
+        <w:rPr>
+          <w:rFonts w:ascii="Times New Roman" w:hAnsi="Times New Roman" w:cs="Times New Roman"/>
+          <w:sz w:val="28"/>
+          <w:szCs w:val="28"/>
+        </w:rPr>
+        <w:t>Xây</w:t>
+      </w:r>
+      <w:proofErr w:type="spellEnd"/>
+      <w:r>
+        <w:rPr>
+          <w:rFonts w:ascii="Times New Roman" w:hAnsi="Times New Roman" w:cs="Times New Roman"/>
+          <w:sz w:val="28"/>
+          <w:szCs w:val="28"/>
+        </w:rPr>
+        <w:t xml:space="preserve"> </w:t>
+      </w:r>
+      <w:proofErr w:type="spellStart"/>
+      <w:r>
+        <w:rPr>
+          <w:rFonts w:ascii="Times New Roman" w:hAnsi="Times New Roman" w:cs="Times New Roman"/>
+          <w:sz w:val="28"/>
+          <w:szCs w:val="28"/>
+        </w:rPr>
+        <w:t>dựng</w:t>
+      </w:r>
+      <w:proofErr w:type="spellEnd"/>
+      <w:r>
+        <w:rPr>
+          <w:rFonts w:ascii="Times New Roman" w:hAnsi="Times New Roman" w:cs="Times New Roman"/>
+          <w:sz w:val="28"/>
+          <w:szCs w:val="28"/>
+        </w:rPr>
+        <w:t xml:space="preserve"> </w:t>
+      </w:r>
+      <w:proofErr w:type="spellStart"/>
+      <w:r>
+        <w:rPr>
+          <w:rFonts w:ascii="Times New Roman" w:hAnsi="Times New Roman" w:cs="Times New Roman"/>
+          <w:sz w:val="28"/>
+          <w:szCs w:val="28"/>
+        </w:rPr>
+        <w:t>tài</w:t>
+      </w:r>
+      <w:proofErr w:type="spellEnd"/>
+      <w:r>
+        <w:rPr>
+          <w:rFonts w:ascii="Times New Roman" w:hAnsi="Times New Roman" w:cs="Times New Roman"/>
+          <w:sz w:val="28"/>
+          <w:szCs w:val="28"/>
+        </w:rPr>
+        <w:t xml:space="preserve"> </w:t>
+      </w:r>
+      <w:proofErr w:type="spellStart"/>
+      <w:r>
+        <w:rPr>
+          <w:rFonts w:ascii="Times New Roman" w:hAnsi="Times New Roman" w:cs="Times New Roman"/>
+          <w:sz w:val="28"/>
+          <w:szCs w:val="28"/>
+        </w:rPr>
+        <w:t>liệu</w:t>
+      </w:r>
+      <w:proofErr w:type="spellEnd"/>
+      <w:r>
+        <w:rPr>
+          <w:rFonts w:ascii="Times New Roman" w:hAnsi="Times New Roman" w:cs="Times New Roman"/>
+          <w:sz w:val="28"/>
+          <w:szCs w:val="28"/>
+        </w:rPr>
+        <w:t xml:space="preserve"> </w:t>
+      </w:r>
+      <w:proofErr w:type="spellStart"/>
+      <w:r>
+        <w:rPr>
+          <w:rFonts w:ascii="Times New Roman" w:hAnsi="Times New Roman" w:cs="Times New Roman"/>
+          <w:sz w:val="28"/>
+          <w:szCs w:val="28"/>
+        </w:rPr>
+        <w:t>hướng</w:t>
+      </w:r>
+      <w:proofErr w:type="spellEnd"/>
+      <w:r>
+        <w:rPr>
+          <w:rFonts w:ascii="Times New Roman" w:hAnsi="Times New Roman" w:cs="Times New Roman"/>
+          <w:sz w:val="28"/>
+          <w:szCs w:val="28"/>
+        </w:rPr>
+        <w:t xml:space="preserve"> </w:t>
+      </w:r>
+      <w:proofErr w:type="spellStart"/>
+      <w:r>
+        <w:rPr>
+          <w:rFonts w:ascii="Times New Roman" w:hAnsi="Times New Roman" w:cs="Times New Roman"/>
+          <w:sz w:val="28"/>
+          <w:szCs w:val="28"/>
+        </w:rPr>
+        <w:t>dẫn</w:t>
+      </w:r>
+      <w:proofErr w:type="spellEnd"/>
+      <w:r>
+        <w:rPr>
+          <w:rFonts w:ascii="Times New Roman" w:hAnsi="Times New Roman" w:cs="Times New Roman"/>
+          <w:sz w:val="28"/>
+          <w:szCs w:val="28"/>
+        </w:rPr>
+        <w:t xml:space="preserve"> </w:t>
+      </w:r>
+      <w:proofErr w:type="spellStart"/>
+      <w:r>
+        <w:rPr>
+          <w:rFonts w:ascii="Times New Roman" w:hAnsi="Times New Roman" w:cs="Times New Roman"/>
+          <w:sz w:val="28"/>
+          <w:szCs w:val="28"/>
+        </w:rPr>
+        <w:t>cài</w:t>
+      </w:r>
+      <w:proofErr w:type="spellEnd"/>
+      <w:r>
+        <w:rPr>
+          <w:rFonts w:ascii="Times New Roman" w:hAnsi="Times New Roman" w:cs="Times New Roman"/>
+          <w:sz w:val="28"/>
+          <w:szCs w:val="28"/>
+        </w:rPr>
+        <w:t xml:space="preserve"> </w:t>
+      </w:r>
+      <w:proofErr w:type="spellStart"/>
+      <w:r>
+        <w:rPr>
+          <w:rFonts w:ascii="Times New Roman" w:hAnsi="Times New Roman" w:cs="Times New Roman"/>
+          <w:sz w:val="28"/>
+          <w:szCs w:val="28"/>
+        </w:rPr>
+        <w:t>đặt</w:t>
+      </w:r>
+      <w:proofErr w:type="spellEnd"/>
+      <w:r>
+        <w:rPr>
+          <w:rFonts w:ascii="Times New Roman" w:hAnsi="Times New Roman" w:cs="Times New Roman"/>
+          <w:sz w:val="28"/>
+          <w:szCs w:val="28"/>
+        </w:rPr>
+        <w:t xml:space="preserve"> </w:t>
+      </w:r>
+      <w:proofErr w:type="spellStart"/>
+      <w:r>
+        <w:rPr>
+          <w:rFonts w:ascii="Times New Roman" w:hAnsi="Times New Roman" w:cs="Times New Roman"/>
+          <w:sz w:val="28"/>
+          <w:szCs w:val="28"/>
+        </w:rPr>
+        <w:t>vận</w:t>
+      </w:r>
+      <w:proofErr w:type="spellEnd"/>
+      <w:r>
+        <w:rPr>
+          <w:rFonts w:ascii="Times New Roman" w:hAnsi="Times New Roman" w:cs="Times New Roman"/>
+          <w:sz w:val="28"/>
+          <w:szCs w:val="28"/>
+        </w:rPr>
+        <w:t xml:space="preserve"> </w:t>
+      </w:r>
+      <w:proofErr w:type="spellStart"/>
+      <w:r>
+        <w:rPr>
+          <w:rFonts w:ascii="Times New Roman" w:hAnsi="Times New Roman" w:cs="Times New Roman"/>
+          <w:sz w:val="28"/>
+          <w:szCs w:val="28"/>
+        </w:rPr>
+        <w:t>hành</w:t>
+      </w:r>
+      <w:proofErr w:type="spellEnd"/>
     </w:p>
     <w:p>
       <w:pPr>
@@ -358,14 +1944,256 @@
           <w:szCs w:val="28"/>
         </w:rPr>
       </w:pPr>
-      <w:r>
-        <w:rPr>
-          <w:rFonts w:ascii="Times New Roman" w:hAnsi="Times New Roman" w:cs="Times New Roman"/>
-          <w:sz w:val="28"/>
-          <w:szCs w:val="28"/>
-        </w:rPr>
-        <w:t>Xây dựng modul thống kê hàng hóa trong kho, lưu lượng nhập xuất.</w:t>
-      </w:r>
+      <w:proofErr w:type="spellStart"/>
+      <w:r>
+        <w:rPr>
+          <w:rFonts w:ascii="Times New Roman" w:hAnsi="Times New Roman" w:cs="Times New Roman"/>
+          <w:sz w:val="28"/>
+          <w:szCs w:val="28"/>
+        </w:rPr>
+        <w:t>Xây</w:t>
+      </w:r>
+      <w:proofErr w:type="spellEnd"/>
+      <w:r>
+        <w:rPr>
+          <w:rFonts w:ascii="Times New Roman" w:hAnsi="Times New Roman" w:cs="Times New Roman"/>
+          <w:sz w:val="28"/>
+          <w:szCs w:val="28"/>
+        </w:rPr>
+        <w:t xml:space="preserve"> </w:t>
+      </w:r>
+      <w:proofErr w:type="spellStart"/>
+      <w:r>
+        <w:rPr>
+          <w:rFonts w:ascii="Times New Roman" w:hAnsi="Times New Roman" w:cs="Times New Roman"/>
+          <w:sz w:val="28"/>
+          <w:szCs w:val="28"/>
+        </w:rPr>
+        <w:t>dựng</w:t>
+      </w:r>
+      <w:proofErr w:type="spellEnd"/>
+      <w:r>
+        <w:rPr>
+          <w:rFonts w:ascii="Times New Roman" w:hAnsi="Times New Roman" w:cs="Times New Roman"/>
+          <w:sz w:val="28"/>
+          <w:szCs w:val="28"/>
+        </w:rPr>
+        <w:t xml:space="preserve"> </w:t>
+      </w:r>
+      <w:proofErr w:type="spellStart"/>
+      <w:r>
+        <w:rPr>
+          <w:rFonts w:ascii="Times New Roman" w:hAnsi="Times New Roman" w:cs="Times New Roman"/>
+          <w:sz w:val="28"/>
+          <w:szCs w:val="28"/>
+        </w:rPr>
+        <w:t>modul</w:t>
+      </w:r>
+      <w:proofErr w:type="spellEnd"/>
+      <w:r>
+        <w:rPr>
+          <w:rFonts w:ascii="Times New Roman" w:hAnsi="Times New Roman" w:cs="Times New Roman"/>
+          <w:sz w:val="28"/>
+          <w:szCs w:val="28"/>
+        </w:rPr>
+        <w:t xml:space="preserve"> </w:t>
+      </w:r>
+      <w:proofErr w:type="spellStart"/>
+      <w:r>
+        <w:rPr>
+          <w:rFonts w:ascii="Times New Roman" w:hAnsi="Times New Roman" w:cs="Times New Roman"/>
+          <w:sz w:val="28"/>
+          <w:szCs w:val="28"/>
+        </w:rPr>
+        <w:t>thống</w:t>
+      </w:r>
+      <w:proofErr w:type="spellEnd"/>
+      <w:r>
+        <w:rPr>
+          <w:rFonts w:ascii="Times New Roman" w:hAnsi="Times New Roman" w:cs="Times New Roman"/>
+          <w:sz w:val="28"/>
+          <w:szCs w:val="28"/>
+        </w:rPr>
+        <w:t xml:space="preserve"> </w:t>
+      </w:r>
+      <w:proofErr w:type="spellStart"/>
+      <w:r>
+        <w:rPr>
+          <w:rFonts w:ascii="Times New Roman" w:hAnsi="Times New Roman" w:cs="Times New Roman"/>
+          <w:sz w:val="28"/>
+          <w:szCs w:val="28"/>
+        </w:rPr>
+        <w:t>kê</w:t>
+      </w:r>
+      <w:proofErr w:type="spellEnd"/>
+      <w:r>
+        <w:rPr>
+          <w:rFonts w:ascii="Times New Roman" w:hAnsi="Times New Roman" w:cs="Times New Roman"/>
+          <w:sz w:val="28"/>
+          <w:szCs w:val="28"/>
+        </w:rPr>
+        <w:t xml:space="preserve"> </w:t>
+      </w:r>
+      <w:proofErr w:type="spellStart"/>
+      <w:r>
+        <w:rPr>
+          <w:rFonts w:ascii="Times New Roman" w:hAnsi="Times New Roman" w:cs="Times New Roman"/>
+          <w:sz w:val="28"/>
+          <w:szCs w:val="28"/>
+        </w:rPr>
+        <w:t>hàng</w:t>
+      </w:r>
+      <w:proofErr w:type="spellEnd"/>
+      <w:r>
+        <w:rPr>
+          <w:rFonts w:ascii="Times New Roman" w:hAnsi="Times New Roman" w:cs="Times New Roman"/>
+          <w:sz w:val="28"/>
+          <w:szCs w:val="28"/>
+        </w:rPr>
+        <w:t xml:space="preserve"> </w:t>
+      </w:r>
+      <w:proofErr w:type="spellStart"/>
+      <w:r>
+        <w:rPr>
+          <w:rFonts w:ascii="Times New Roman" w:hAnsi="Times New Roman" w:cs="Times New Roman"/>
+          <w:sz w:val="28"/>
+          <w:szCs w:val="28"/>
+        </w:rPr>
+        <w:t>hóa</w:t>
+      </w:r>
+      <w:proofErr w:type="spellEnd"/>
+      <w:r>
+        <w:rPr>
+          <w:rFonts w:ascii="Times New Roman" w:hAnsi="Times New Roman" w:cs="Times New Roman"/>
+          <w:sz w:val="28"/>
+          <w:szCs w:val="28"/>
+        </w:rPr>
+        <w:t xml:space="preserve"> </w:t>
+      </w:r>
+      <w:proofErr w:type="spellStart"/>
+      <w:r>
+        <w:rPr>
+          <w:rFonts w:ascii="Times New Roman" w:hAnsi="Times New Roman" w:cs="Times New Roman"/>
+          <w:sz w:val="28"/>
+          <w:szCs w:val="28"/>
+        </w:rPr>
+        <w:t>trong</w:t>
+      </w:r>
+      <w:proofErr w:type="spellEnd"/>
+      <w:r>
+        <w:rPr>
+          <w:rFonts w:ascii="Times New Roman" w:hAnsi="Times New Roman" w:cs="Times New Roman"/>
+          <w:sz w:val="28"/>
+          <w:szCs w:val="28"/>
+        </w:rPr>
+        <w:t xml:space="preserve"> </w:t>
+      </w:r>
+      <w:proofErr w:type="spellStart"/>
+      <w:r>
+        <w:rPr>
+          <w:rFonts w:ascii="Times New Roman" w:hAnsi="Times New Roman" w:cs="Times New Roman"/>
+          <w:sz w:val="28"/>
+          <w:szCs w:val="28"/>
+        </w:rPr>
+        <w:t>kho</w:t>
+      </w:r>
+      <w:proofErr w:type="spellEnd"/>
+      <w:r>
+        <w:rPr>
+          <w:rFonts w:ascii="Times New Roman" w:hAnsi="Times New Roman" w:cs="Times New Roman"/>
+          <w:sz w:val="28"/>
+          <w:szCs w:val="28"/>
+        </w:rPr>
+        <w:t xml:space="preserve">, </w:t>
+      </w:r>
+      <w:proofErr w:type="spellStart"/>
+      <w:r>
+        <w:rPr>
+          <w:rFonts w:ascii="Times New Roman" w:hAnsi="Times New Roman" w:cs="Times New Roman"/>
+          <w:sz w:val="28"/>
+          <w:szCs w:val="28"/>
+        </w:rPr>
+        <w:t>lưu</w:t>
+      </w:r>
+      <w:proofErr w:type="spellEnd"/>
+      <w:r>
+        <w:rPr>
+          <w:rFonts w:ascii="Times New Roman" w:hAnsi="Times New Roman" w:cs="Times New Roman"/>
+          <w:sz w:val="28"/>
+          <w:szCs w:val="28"/>
+        </w:rPr>
+        <w:t xml:space="preserve"> </w:t>
+      </w:r>
+      <w:proofErr w:type="spellStart"/>
+      <w:r>
+        <w:rPr>
+          <w:rFonts w:ascii="Times New Roman" w:hAnsi="Times New Roman" w:cs="Times New Roman"/>
+          <w:sz w:val="28"/>
+          <w:szCs w:val="28"/>
+        </w:rPr>
+        <w:t>lượng</w:t>
+      </w:r>
+      <w:proofErr w:type="spellEnd"/>
+      <w:r>
+        <w:rPr>
+          <w:rFonts w:ascii="Times New Roman" w:hAnsi="Times New Roman" w:cs="Times New Roman"/>
+          <w:sz w:val="28"/>
+          <w:szCs w:val="28"/>
+        </w:rPr>
+        <w:t xml:space="preserve"> </w:t>
+      </w:r>
+      <w:proofErr w:type="spellStart"/>
+      <w:r>
+        <w:rPr>
+          <w:rFonts w:ascii="Times New Roman" w:hAnsi="Times New Roman" w:cs="Times New Roman"/>
+          <w:sz w:val="28"/>
+          <w:szCs w:val="28"/>
+        </w:rPr>
+        <w:t>nhập</w:t>
+      </w:r>
+      <w:proofErr w:type="spellEnd"/>
+      <w:r>
+        <w:rPr>
+          <w:rFonts w:ascii="Times New Roman" w:hAnsi="Times New Roman" w:cs="Times New Roman"/>
+          <w:sz w:val="28"/>
+          <w:szCs w:val="28"/>
+        </w:rPr>
+        <w:t xml:space="preserve"> </w:t>
+      </w:r>
+      <w:proofErr w:type="spellStart"/>
+      <w:r>
+        <w:rPr>
+          <w:rFonts w:ascii="Times New Roman" w:hAnsi="Times New Roman" w:cs="Times New Roman"/>
+          <w:sz w:val="28"/>
+          <w:szCs w:val="28"/>
+        </w:rPr>
+        <w:t>xuất</w:t>
+      </w:r>
+      <w:proofErr w:type="spellEnd"/>
+      <w:r>
+        <w:rPr>
+          <w:rFonts w:ascii="Times New Roman" w:hAnsi="Times New Roman" w:cs="Times New Roman"/>
+          <w:sz w:val="28"/>
+          <w:szCs w:val="28"/>
+        </w:rPr>
+        <w:t>.</w:t>
+      </w:r>
+    </w:p>
+    <w:p>
+      <w:pPr>
+        <w:pStyle w:val="ListParagraph"/>
+        <w:numPr>
+          <w:ilvl w:val="0"/>
+          <w:numId w:val="2"/>
+        </w:numPr>
+        <w:rPr>
+          <w:rFonts w:ascii="Times New Roman" w:hAnsi="Times New Roman" w:cs="Times New Roman"/>
+          <w:sz w:val="28"/>
+          <w:szCs w:val="28"/>
+        </w:rPr>
+      </w:pPr>
+      <w:bookmarkStart w:id="0" w:name="_GoBack"/>
+      <w:bookmarkEnd w:id="0"/>
     </w:p>
     <w:p>
       <w:pPr>
@@ -380,6 +2208,7 @@
           <w:szCs w:val="28"/>
         </w:rPr>
       </w:pPr>
+      <w:proofErr w:type="spellStart"/>
       <w:r>
         <w:rPr>
           <w:rFonts w:ascii="Times New Roman" w:hAnsi="Times New Roman" w:cs="Times New Roman"/>
@@ -388,6 +2217,7 @@
         </w:rPr>
         <w:t>Công</w:t>
       </w:r>
+      <w:proofErr w:type="spellEnd"/>
     </w:p>
     <w:p>
       <w:pPr>
@@ -402,14 +2232,232 @@
           <w:szCs w:val="28"/>
         </w:rPr>
       </w:pPr>
-      <w:r>
-        <w:rPr>
-          <w:rFonts w:ascii="Times New Roman" w:hAnsi="Times New Roman" w:cs="Times New Roman"/>
-          <w:sz w:val="28"/>
-          <w:szCs w:val="28"/>
-        </w:rPr>
-        <w:t>Xây dựng modul hướng dẫn sử dụng phần mềm đến từng chức năng</w:t>
-      </w:r>
+      <w:proofErr w:type="spellStart"/>
+      <w:r>
+        <w:rPr>
+          <w:rFonts w:ascii="Times New Roman" w:hAnsi="Times New Roman" w:cs="Times New Roman"/>
+          <w:sz w:val="28"/>
+          <w:szCs w:val="28"/>
+        </w:rPr>
+        <w:t>Xây</w:t>
+      </w:r>
+      <w:proofErr w:type="spellEnd"/>
+      <w:r>
+        <w:rPr>
+          <w:rFonts w:ascii="Times New Roman" w:hAnsi="Times New Roman" w:cs="Times New Roman"/>
+          <w:sz w:val="28"/>
+          <w:szCs w:val="28"/>
+        </w:rPr>
+        <w:t xml:space="preserve"> </w:t>
+      </w:r>
+      <w:proofErr w:type="spellStart"/>
+      <w:r>
+        <w:rPr>
+          <w:rFonts w:ascii="Times New Roman" w:hAnsi="Times New Roman" w:cs="Times New Roman"/>
+          <w:sz w:val="28"/>
+          <w:szCs w:val="28"/>
+        </w:rPr>
+        <w:t>dựng</w:t>
+      </w:r>
+      <w:proofErr w:type="spellEnd"/>
+      <w:r>
+        <w:rPr>
+          <w:rFonts w:ascii="Times New Roman" w:hAnsi="Times New Roman" w:cs="Times New Roman"/>
+          <w:sz w:val="28"/>
+          <w:szCs w:val="28"/>
+        </w:rPr>
+        <w:t xml:space="preserve"> </w:t>
+      </w:r>
+      <w:proofErr w:type="spellStart"/>
+      <w:r>
+        <w:rPr>
+          <w:rFonts w:ascii="Times New Roman" w:hAnsi="Times New Roman" w:cs="Times New Roman"/>
+          <w:sz w:val="28"/>
+          <w:szCs w:val="28"/>
+        </w:rPr>
+        <w:t>modul</w:t>
+      </w:r>
+      <w:proofErr w:type="spellEnd"/>
+      <w:r>
+        <w:rPr>
+          <w:rFonts w:ascii="Times New Roman" w:hAnsi="Times New Roman" w:cs="Times New Roman"/>
+          <w:sz w:val="28"/>
+          <w:szCs w:val="28"/>
+        </w:rPr>
+        <w:t xml:space="preserve"> </w:t>
+      </w:r>
+      <w:proofErr w:type="spellStart"/>
+      <w:r>
+        <w:rPr>
+          <w:rFonts w:ascii="Times New Roman" w:hAnsi="Times New Roman" w:cs="Times New Roman"/>
+          <w:sz w:val="28"/>
+          <w:szCs w:val="28"/>
+        </w:rPr>
+        <w:t>hướng</w:t>
+      </w:r>
+      <w:proofErr w:type="spellEnd"/>
+      <w:r>
+        <w:rPr>
+          <w:rFonts w:ascii="Times New Roman" w:hAnsi="Times New Roman" w:cs="Times New Roman"/>
+          <w:sz w:val="28"/>
+          <w:szCs w:val="28"/>
+        </w:rPr>
+        <w:t xml:space="preserve"> </w:t>
+      </w:r>
+      <w:proofErr w:type="spellStart"/>
+      <w:r>
+        <w:rPr>
+          <w:rFonts w:ascii="Times New Roman" w:hAnsi="Times New Roman" w:cs="Times New Roman"/>
+          <w:sz w:val="28"/>
+          <w:szCs w:val="28"/>
+        </w:rPr>
+        <w:t>dẫn</w:t>
+      </w:r>
+      <w:proofErr w:type="spellEnd"/>
+      <w:r>
+        <w:rPr>
+          <w:rFonts w:ascii="Times New Roman" w:hAnsi="Times New Roman" w:cs="Times New Roman"/>
+          <w:sz w:val="28"/>
+          <w:szCs w:val="28"/>
+        </w:rPr>
+        <w:t xml:space="preserve"> </w:t>
+      </w:r>
+      <w:proofErr w:type="spellStart"/>
+      <w:r>
+        <w:rPr>
+          <w:rFonts w:ascii="Times New Roman" w:hAnsi="Times New Roman" w:cs="Times New Roman"/>
+          <w:sz w:val="28"/>
+          <w:szCs w:val="28"/>
+        </w:rPr>
+        <w:t>sử</w:t>
+      </w:r>
+      <w:proofErr w:type="spellEnd"/>
+      <w:r>
+        <w:rPr>
+          <w:rFonts w:ascii="Times New Roman" w:hAnsi="Times New Roman" w:cs="Times New Roman"/>
+          <w:sz w:val="28"/>
+          <w:szCs w:val="28"/>
+        </w:rPr>
+        <w:t xml:space="preserve"> </w:t>
+      </w:r>
+      <w:proofErr w:type="spellStart"/>
+      <w:r>
+        <w:rPr>
+          <w:rFonts w:ascii="Times New Roman" w:hAnsi="Times New Roman" w:cs="Times New Roman"/>
+          <w:sz w:val="28"/>
+          <w:szCs w:val="28"/>
+        </w:rPr>
+        <w:t>dụng</w:t>
+      </w:r>
+      <w:proofErr w:type="spellEnd"/>
+      <w:r>
+        <w:rPr>
+          <w:rFonts w:ascii="Times New Roman" w:hAnsi="Times New Roman" w:cs="Times New Roman"/>
+          <w:sz w:val="28"/>
+          <w:szCs w:val="28"/>
+        </w:rPr>
+        <w:t xml:space="preserve"> </w:t>
+      </w:r>
+      <w:proofErr w:type="spellStart"/>
+      <w:r>
+        <w:rPr>
+          <w:rFonts w:ascii="Times New Roman" w:hAnsi="Times New Roman" w:cs="Times New Roman"/>
+          <w:sz w:val="28"/>
+          <w:szCs w:val="28"/>
+        </w:rPr>
+        <w:t>phần</w:t>
+      </w:r>
+      <w:proofErr w:type="spellEnd"/>
+      <w:r>
+        <w:rPr>
+          <w:rFonts w:ascii="Times New Roman" w:hAnsi="Times New Roman" w:cs="Times New Roman"/>
+          <w:sz w:val="28"/>
+          <w:szCs w:val="28"/>
+        </w:rPr>
+        <w:t xml:space="preserve"> </w:t>
+      </w:r>
+      <w:proofErr w:type="spellStart"/>
+      <w:r>
+        <w:rPr>
+          <w:rFonts w:ascii="Times New Roman" w:hAnsi="Times New Roman" w:cs="Times New Roman"/>
+          <w:sz w:val="28"/>
+          <w:szCs w:val="28"/>
+        </w:rPr>
+        <w:t>mềm</w:t>
+      </w:r>
+      <w:proofErr w:type="spellEnd"/>
+      <w:r>
+        <w:rPr>
+          <w:rFonts w:ascii="Times New Roman" w:hAnsi="Times New Roman" w:cs="Times New Roman"/>
+          <w:sz w:val="28"/>
+          <w:szCs w:val="28"/>
+        </w:rPr>
+        <w:t xml:space="preserve"> </w:t>
+      </w:r>
+      <w:proofErr w:type="spellStart"/>
+      <w:r>
+        <w:rPr>
+          <w:rFonts w:ascii="Times New Roman" w:hAnsi="Times New Roman" w:cs="Times New Roman"/>
+          <w:sz w:val="28"/>
+          <w:szCs w:val="28"/>
+        </w:rPr>
+        <w:t>đến</w:t>
+      </w:r>
+      <w:proofErr w:type="spellEnd"/>
+      <w:r>
+        <w:rPr>
+          <w:rFonts w:ascii="Times New Roman" w:hAnsi="Times New Roman" w:cs="Times New Roman"/>
+          <w:sz w:val="28"/>
+          <w:szCs w:val="28"/>
+        </w:rPr>
+        <w:t xml:space="preserve"> </w:t>
+      </w:r>
+      <w:proofErr w:type="spellStart"/>
+      <w:r>
+        <w:rPr>
+          <w:rFonts w:ascii="Times New Roman" w:hAnsi="Times New Roman" w:cs="Times New Roman"/>
+          <w:sz w:val="28"/>
+          <w:szCs w:val="28"/>
+        </w:rPr>
+        <w:t>từng</w:t>
+      </w:r>
+      <w:proofErr w:type="spellEnd"/>
+      <w:r>
+        <w:rPr>
+          <w:rFonts w:ascii="Times New Roman" w:hAnsi="Times New Roman" w:cs="Times New Roman"/>
+          <w:sz w:val="28"/>
+          <w:szCs w:val="28"/>
+        </w:rPr>
+        <w:t xml:space="preserve"> </w:t>
+      </w:r>
+      <w:proofErr w:type="spellStart"/>
+      <w:r>
+        <w:rPr>
+          <w:rFonts w:ascii="Times New Roman" w:hAnsi="Times New Roman" w:cs="Times New Roman"/>
+          <w:sz w:val="28"/>
+          <w:szCs w:val="28"/>
+        </w:rPr>
+        <w:t>chức</w:t>
+      </w:r>
+      <w:proofErr w:type="spellEnd"/>
+      <w:r>
+        <w:rPr>
+          <w:rFonts w:ascii="Times New Roman" w:hAnsi="Times New Roman" w:cs="Times New Roman"/>
+          <w:sz w:val="28"/>
+          <w:szCs w:val="28"/>
+        </w:rPr>
+        <w:t xml:space="preserve"> </w:t>
+      </w:r>
+      <w:proofErr w:type="spellStart"/>
+      <w:r>
+        <w:rPr>
+          <w:rFonts w:ascii="Times New Roman" w:hAnsi="Times New Roman" w:cs="Times New Roman"/>
+          <w:sz w:val="28"/>
+          <w:szCs w:val="28"/>
+        </w:rPr>
+        <w:t>năng</w:t>
+      </w:r>
+      <w:proofErr w:type="spellEnd"/>
     </w:p>
     <w:p>
       <w:pPr>

</xml_diff>